<commit_message>
update .DS_Store, OnyxBase01.docx and Onyx_MeetingBase_01.docx
</commit_message>
<xml_diff>
--- a/Meeting/OnyxBase01.docx
+++ b/Meeting/OnyxBase01.docx
@@ -599,16 +599,16 @@
         <mc:AlternateContent>
           <mc:Choice Requires="wps">
             <w:drawing>
-              <wp:anchor distT="0" distB="0" distL="114300" distR="114300" simplePos="0" relativeHeight="251658239" behindDoc="1" locked="0" layoutInCell="1" allowOverlap="1" wp14:anchorId="174287D2" wp14:editId="66AA1CC5">
+              <wp:anchor distT="0" distB="0" distL="114300" distR="114300" simplePos="0" relativeHeight="251658239" behindDoc="1" locked="0" layoutInCell="1" allowOverlap="1" wp14:anchorId="174287D2" wp14:editId="75BB9604">
                 <wp:simplePos x="0" y="0"/>
                 <wp:positionH relativeFrom="column">
                   <wp:posOffset>-117043</wp:posOffset>
                 </wp:positionH>
                 <wp:positionV relativeFrom="paragraph">
-                  <wp:posOffset>-21590</wp:posOffset>
+                  <wp:posOffset>-21945</wp:posOffset>
                 </wp:positionV>
-                <wp:extent cx="5939942" cy="468173"/>
-                <wp:effectExtent l="0" t="0" r="16510" b="14605"/>
+                <wp:extent cx="5939790" cy="402946"/>
+                <wp:effectExtent l="0" t="0" r="16510" b="16510"/>
                 <wp:wrapNone/>
                 <wp:docPr id="1693057312" name="Rectangle 6"/>
                 <wp:cNvGraphicFramePr/>
@@ -619,9 +619,623 @@
                       <wps:spPr>
                         <a:xfrm>
                           <a:off x="0" y="0"/>
-                          <a:ext cx="5939942" cy="468173"/>
+                          <a:ext cx="5939790" cy="402946"/>
                         </a:xfrm>
                         <a:prstGeom prst="rect">
+                          <a:avLst/>
+                        </a:prstGeom>
+                      </wps:spPr>
+                      <wps:style>
+                        <a:lnRef idx="2">
+                          <a:schemeClr val="accent1">
+                            <a:shade val="15000"/>
+                          </a:schemeClr>
+                        </a:lnRef>
+                        <a:fillRef idx="1">
+                          <a:schemeClr val="accent1"/>
+                        </a:fillRef>
+                        <a:effectRef idx="0">
+                          <a:schemeClr val="accent1"/>
+                        </a:effectRef>
+                        <a:fontRef idx="minor">
+                          <a:schemeClr val="lt1"/>
+                        </a:fontRef>
+                      </wps:style>
+                      <wps:bodyPr rot="0" spcFirstLastPara="0" vertOverflow="overflow" horzOverflow="overflow" vert="horz" wrap="square" lIns="91440" tIns="45720" rIns="91440" bIns="45720" numCol="1" spcCol="0" rtlCol="0" fromWordArt="0" anchor="ctr" anchorCtr="0" forceAA="0" compatLnSpc="1">
+                        <a:prstTxWarp prst="textNoShape">
+                          <a:avLst/>
+                        </a:prstTxWarp>
+                        <a:noAutofit/>
+                      </wps:bodyPr>
+                    </wps:wsp>
+                  </a:graphicData>
+                </a:graphic>
+                <wp14:sizeRelV relativeFrom="margin">
+                  <wp14:pctHeight>0</wp14:pctHeight>
+                </wp14:sizeRelV>
+              </wp:anchor>
+            </w:drawing>
+          </mc:Choice>
+          <mc:Fallback>
+            <w:pict>
+              <v:rect w14:anchorId="57455DB4" id="Rectangle 6" o:spid="_x0000_s1026" style="position:absolute;margin-left:-9.2pt;margin-top:-1.75pt;width:467.7pt;height:31.75pt;z-index:-251658241;visibility:visible;mso-wrap-style:square;mso-height-percent:0;mso-wrap-distance-left:9pt;mso-wrap-distance-top:0;mso-wrap-distance-right:9pt;mso-wrap-distance-bottom:0;mso-position-horizontal:absolute;mso-position-horizontal-relative:text;mso-position-vertical:absolute;mso-position-vertical-relative:text;mso-height-percent:0;mso-height-relative:margin;v-text-anchor:middle" o:gfxdata="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" fillcolor="#156082 [3204]" strokecolor="#030e13 [484]" strokeweight="1pt"/>
+            </w:pict>
+          </mc:Fallback>
+        </mc:AlternateContent>
+      </w:r>
+      <w:r>
+        <w:rPr>
+          <w:noProof/>
+          <w:lang w:val="hu-HU"/>
+        </w:rPr>
+        <w:drawing>
+          <wp:inline distT="0" distB="0" distL="0" distR="0" wp14:anchorId="58F96630" wp14:editId="5A367639">
+            <wp:extent cx="381000" cy="381000"/>
+            <wp:effectExtent l="0" t="0" r="0" b="0"/>
+            <wp:docPr id="1761610998" name="Picture 1" descr="A logo of a company&#10;&#10;Description automatically generated"/>
+            <wp:cNvGraphicFramePr>
+              <a:graphicFrameLocks xmlns:a="http://schemas.openxmlformats.org/drawingml/2006/main" noChangeAspect="1"/>
+            </wp:cNvGraphicFramePr>
+            <a:graphic xmlns:a="http://schemas.openxmlformats.org/drawingml/2006/main">
+              <a:graphicData uri="http://schemas.openxmlformats.org/drawingml/2006/picture">
+                <pic:pic xmlns:pic="http://schemas.openxmlformats.org/drawingml/2006/picture">
+                  <pic:nvPicPr>
+                    <pic:cNvPr id="1761610998" name="Picture 1" descr="A logo of a company&#10;&#10;Description automatically generated"/>
+                    <pic:cNvPicPr/>
+                  </pic:nvPicPr>
+                  <pic:blipFill>
+                    <a:blip r:embed="rId5">
+                      <a:extLst>
+                        <a:ext uri="{28A0092B-C50C-407E-A947-70E740481C1C}">
+                          <a14:useLocalDpi xmlns:a14="http://schemas.microsoft.com/office/drawing/2010/main" val="0"/>
+                        </a:ext>
+                      </a:extLst>
+                    </a:blip>
+                    <a:stretch>
+                      <a:fillRect/>
+                    </a:stretch>
+                  </pic:blipFill>
+                  <pic:spPr>
+                    <a:xfrm>
+                      <a:off x="0" y="0"/>
+                      <a:ext cx="381000" cy="381000"/>
+                    </a:xfrm>
+                    <a:prstGeom prst="rect">
+                      <a:avLst/>
+                    </a:prstGeom>
+                  </pic:spPr>
+                </pic:pic>
+              </a:graphicData>
+            </a:graphic>
+          </wp:inline>
+        </w:drawing>
+      </w:r>
+    </w:p>
+    <w:p>
+      <w:pPr>
+        <w:rPr>
+          <w:lang w:val="hu-HU"/>
+        </w:rPr>
+      </w:pPr>
+    </w:p>
+    <w:p>
+      <w:pPr>
+        <w:rPr>
+          <w:lang w:val="hu-HU"/>
+        </w:rPr>
+      </w:pPr>
+      <w:r>
+        <w:rPr>
+          <w:noProof/>
+          <w:lang w:val="hu-HU"/>
+        </w:rPr>
+        <w:drawing>
+          <wp:anchor distT="0" distB="0" distL="114300" distR="114300" simplePos="0" relativeHeight="251664384" behindDoc="0" locked="0" layoutInCell="1" allowOverlap="1" wp14:anchorId="67D1AE39" wp14:editId="5E885938">
+            <wp:simplePos x="0" y="0"/>
+            <wp:positionH relativeFrom="column">
+              <wp:posOffset>3145536</wp:posOffset>
+            </wp:positionH>
+            <wp:positionV relativeFrom="paragraph">
+              <wp:posOffset>508279</wp:posOffset>
+            </wp:positionV>
+            <wp:extent cx="0" cy="276225"/>
+            <wp:effectExtent l="0" t="0" r="0" b="0"/>
+            <wp:wrapNone/>
+            <wp:docPr id="421275760" name="Picture 3"/>
+            <wp:cNvGraphicFramePr>
+              <a:graphicFrameLocks xmlns:a="http://schemas.openxmlformats.org/drawingml/2006/main" noChangeAspect="1"/>
+            </wp:cNvGraphicFramePr>
+            <a:graphic xmlns:a="http://schemas.openxmlformats.org/drawingml/2006/main">
+              <a:graphicData uri="http://schemas.openxmlformats.org/drawingml/2006/picture">
+                <pic:pic xmlns:pic="http://schemas.openxmlformats.org/drawingml/2006/picture">
+                  <pic:nvPicPr>
+                    <pic:cNvPr id="421275760" name="Picture 3"/>
+                    <pic:cNvPicPr/>
+                  </pic:nvPicPr>
+                  <pic:blipFill rotWithShape="1">
+                    <a:blip r:embed="rId6">
+                      <a:extLst>
+                        <a:ext uri="{28A0092B-C50C-407E-A947-70E740481C1C}">
+                          <a14:useLocalDpi xmlns:a14="http://schemas.microsoft.com/office/drawing/2010/main" val="0"/>
+                        </a:ext>
+                      </a:extLst>
+                    </a:blip>
+                    <a:srcRect r="100000"/>
+                    <a:stretch/>
+                  </pic:blipFill>
+                  <pic:spPr bwMode="auto">
+                    <a:xfrm>
+                      <a:off x="0" y="0"/>
+                      <a:ext cx="0" cy="277495"/>
+                    </a:xfrm>
+                    <a:prstGeom prst="rect">
+                      <a:avLst/>
+                    </a:prstGeom>
+                    <a:ln>
+                      <a:noFill/>
+                    </a:ln>
+                    <a:extLst>
+                      <a:ext uri="{53640926-AAD7-44D8-BBD7-CCE9431645EC}">
+                        <a14:shadowObscured xmlns:a14="http://schemas.microsoft.com/office/drawing/2010/main"/>
+                      </a:ext>
+                    </a:extLst>
+                  </pic:spPr>
+                </pic:pic>
+              </a:graphicData>
+            </a:graphic>
+            <wp14:sizeRelH relativeFrom="page">
+              <wp14:pctWidth>0</wp14:pctWidth>
+            </wp14:sizeRelH>
+            <wp14:sizeRelV relativeFrom="page">
+              <wp14:pctHeight>0</wp14:pctHeight>
+            </wp14:sizeRelV>
+          </wp:anchor>
+        </w:drawing>
+      </w:r>
+      <w:r>
+        <w:rPr>
+          <w:lang w:val="hu-HU"/>
+        </w:rPr>
+        <w:t xml:space="preserve">     </w:t>
+      </w:r>
+    </w:p>
+    <w:p>
+      <w:pPr>
+        <w:rPr>
+          <w:lang w:val="hu-HU"/>
+        </w:rPr>
+      </w:pPr>
+    </w:p>
+    <w:p>
+      <w:pPr>
+        <w:rPr>
+          <w:lang w:val="hu-HU"/>
+        </w:rPr>
+      </w:pPr>
+      <w:r>
+        <w:rPr>
+          <w:noProof/>
+          <w:lang w:val="hu-HU"/>
+        </w:rPr>
+        <w:drawing>
+          <wp:anchor distT="0" distB="0" distL="114300" distR="114300" simplePos="0" relativeHeight="251667456" behindDoc="0" locked="0" layoutInCell="1" allowOverlap="1" wp14:anchorId="08C068D6" wp14:editId="7A51D616">
+            <wp:simplePos x="0" y="0"/>
+            <wp:positionH relativeFrom="column">
+              <wp:posOffset>3303499</wp:posOffset>
+            </wp:positionH>
+            <wp:positionV relativeFrom="paragraph">
+              <wp:posOffset>135559</wp:posOffset>
+            </wp:positionV>
+            <wp:extent cx="219456" cy="274320"/>
+            <wp:effectExtent l="0" t="0" r="0" b="5080"/>
+            <wp:wrapNone/>
+            <wp:docPr id="694259348" name="Picture 4"/>
+            <wp:cNvGraphicFramePr>
+              <a:graphicFrameLocks xmlns:a="http://schemas.openxmlformats.org/drawingml/2006/main"/>
+            </wp:cNvGraphicFramePr>
+            <a:graphic xmlns:a="http://schemas.openxmlformats.org/drawingml/2006/main">
+              <a:graphicData uri="http://schemas.openxmlformats.org/drawingml/2006/picture">
+                <pic:pic xmlns:pic="http://schemas.openxmlformats.org/drawingml/2006/picture">
+                  <pic:nvPicPr>
+                    <pic:cNvPr id="694259348" name="Picture 4"/>
+                    <pic:cNvPicPr/>
+                  </pic:nvPicPr>
+                  <pic:blipFill>
+                    <a:blip r:embed="rId7">
+                      <a:extLst>
+                        <a:ext uri="{28A0092B-C50C-407E-A947-70E740481C1C}">
+                          <a14:useLocalDpi xmlns:a14="http://schemas.microsoft.com/office/drawing/2010/main" val="0"/>
+                        </a:ext>
+                      </a:extLst>
+                    </a:blip>
+                    <a:stretch>
+                      <a:fillRect/>
+                    </a:stretch>
+                  </pic:blipFill>
+                  <pic:spPr>
+                    <a:xfrm>
+                      <a:off x="0" y="0"/>
+                      <a:ext cx="219456" cy="274320"/>
+                    </a:xfrm>
+                    <a:prstGeom prst="rect">
+                      <a:avLst/>
+                    </a:prstGeom>
+                  </pic:spPr>
+                </pic:pic>
+              </a:graphicData>
+            </a:graphic>
+            <wp14:sizeRelH relativeFrom="page">
+              <wp14:pctWidth>0</wp14:pctWidth>
+            </wp14:sizeRelH>
+            <wp14:sizeRelV relativeFrom="page">
+              <wp14:pctHeight>0</wp14:pctHeight>
+            </wp14:sizeRelV>
+          </wp:anchor>
+        </w:drawing>
+      </w:r>
+      <w:r>
+        <w:rPr>
+          <w:noProof/>
+          <w:lang w:val="hu-HU"/>
+        </w:rPr>
+        <w:drawing>
+          <wp:anchor distT="0" distB="0" distL="114300" distR="114300" simplePos="0" relativeHeight="251662336" behindDoc="0" locked="0" layoutInCell="1" allowOverlap="1" wp14:anchorId="6B4FEBD1" wp14:editId="2DA37EEF">
+            <wp:simplePos x="0" y="0"/>
+            <wp:positionH relativeFrom="column">
+              <wp:posOffset>2767330</wp:posOffset>
+            </wp:positionH>
+            <wp:positionV relativeFrom="paragraph">
+              <wp:posOffset>132715</wp:posOffset>
+            </wp:positionV>
+            <wp:extent cx="223520" cy="277495"/>
+            <wp:effectExtent l="0" t="0" r="5080" b="1905"/>
+            <wp:wrapNone/>
+            <wp:docPr id="1761495171" name="Picture 3"/>
+            <wp:cNvGraphicFramePr>
+              <a:graphicFrameLocks xmlns:a="http://schemas.openxmlformats.org/drawingml/2006/main" noChangeAspect="1"/>
+            </wp:cNvGraphicFramePr>
+            <a:graphic xmlns:a="http://schemas.openxmlformats.org/drawingml/2006/main">
+              <a:graphicData uri="http://schemas.openxmlformats.org/drawingml/2006/picture">
+                <pic:pic xmlns:pic="http://schemas.openxmlformats.org/drawingml/2006/picture">
+                  <pic:nvPicPr>
+                    <pic:cNvPr id="1761495171" name="Picture 1761495171"/>
+                    <pic:cNvPicPr/>
+                  </pic:nvPicPr>
+                  <pic:blipFill>
+                    <a:blip r:embed="rId8">
+                      <a:extLst>
+                        <a:ext uri="{28A0092B-C50C-407E-A947-70E740481C1C}">
+                          <a14:useLocalDpi xmlns:a14="http://schemas.microsoft.com/office/drawing/2010/main" val="0"/>
+                        </a:ext>
+                      </a:extLst>
+                    </a:blip>
+                    <a:stretch>
+                      <a:fillRect/>
+                    </a:stretch>
+                  </pic:blipFill>
+                  <pic:spPr>
+                    <a:xfrm>
+                      <a:off x="0" y="0"/>
+                      <a:ext cx="223520" cy="277495"/>
+                    </a:xfrm>
+                    <a:prstGeom prst="rect">
+                      <a:avLst/>
+                    </a:prstGeom>
+                  </pic:spPr>
+                </pic:pic>
+              </a:graphicData>
+            </a:graphic>
+            <wp14:sizeRelH relativeFrom="page">
+              <wp14:pctWidth>0</wp14:pctWidth>
+            </wp14:sizeRelH>
+            <wp14:sizeRelV relativeFrom="page">
+              <wp14:pctHeight>0</wp14:pctHeight>
+            </wp14:sizeRelV>
+          </wp:anchor>
+        </w:drawing>
+      </w:r>
+      <w:r>
+        <w:rPr>
+          <w:noProof/>
+          <w:lang w:val="hu-HU"/>
+        </w:rPr>
+        <w:drawing>
+          <wp:anchor distT="0" distB="0" distL="114300" distR="114300" simplePos="0" relativeHeight="251665408" behindDoc="0" locked="0" layoutInCell="1" allowOverlap="1" wp14:anchorId="5549A5BF" wp14:editId="29AFF2BE">
+            <wp:simplePos x="0" y="0"/>
+            <wp:positionH relativeFrom="column">
+              <wp:posOffset>3032760</wp:posOffset>
+            </wp:positionH>
+            <wp:positionV relativeFrom="paragraph">
+              <wp:posOffset>139541</wp:posOffset>
+            </wp:positionV>
+            <wp:extent cx="219456" cy="274320"/>
+            <wp:effectExtent l="0" t="0" r="0" b="5080"/>
+            <wp:wrapNone/>
+            <wp:docPr id="1024248440" name="Picture 4"/>
+            <wp:cNvGraphicFramePr>
+              <a:graphicFrameLocks xmlns:a="http://schemas.openxmlformats.org/drawingml/2006/main"/>
+            </wp:cNvGraphicFramePr>
+            <a:graphic xmlns:a="http://schemas.openxmlformats.org/drawingml/2006/main">
+              <a:graphicData uri="http://schemas.openxmlformats.org/drawingml/2006/picture">
+                <pic:pic xmlns:pic="http://schemas.openxmlformats.org/drawingml/2006/picture">
+                  <pic:nvPicPr>
+                    <pic:cNvPr id="1024248440" name="Picture 4"/>
+                    <pic:cNvPicPr/>
+                  </pic:nvPicPr>
+                  <pic:blipFill>
+                    <a:blip r:embed="rId6">
+                      <a:extLst>
+                        <a:ext uri="{28A0092B-C50C-407E-A947-70E740481C1C}">
+                          <a14:useLocalDpi xmlns:a14="http://schemas.microsoft.com/office/drawing/2010/main" val="0"/>
+                        </a:ext>
+                      </a:extLst>
+                    </a:blip>
+                    <a:stretch>
+                      <a:fillRect/>
+                    </a:stretch>
+                  </pic:blipFill>
+                  <pic:spPr>
+                    <a:xfrm>
+                      <a:off x="0" y="0"/>
+                      <a:ext cx="219456" cy="274320"/>
+                    </a:xfrm>
+                    <a:prstGeom prst="rect">
+                      <a:avLst/>
+                    </a:prstGeom>
+                  </pic:spPr>
+                </pic:pic>
+              </a:graphicData>
+            </a:graphic>
+            <wp14:sizeRelH relativeFrom="page">
+              <wp14:pctWidth>0</wp14:pctWidth>
+            </wp14:sizeRelH>
+            <wp14:sizeRelV relativeFrom="page">
+              <wp14:pctHeight>0</wp14:pctHeight>
+            </wp14:sizeRelV>
+          </wp:anchor>
+        </w:drawing>
+      </w:r>
+    </w:p>
+    <w:p>
+      <w:pPr>
+        <w:rPr>
+          <w:lang w:val="hu-HU"/>
+        </w:rPr>
+      </w:pPr>
+      <w:r>
+        <w:rPr>
+          <w:noProof/>
+          <w:lang w:val="hu-HU"/>
+        </w:rPr>
+        <w:drawing>
+          <wp:anchor distT="0" distB="0" distL="114300" distR="114300" simplePos="0" relativeHeight="251673600" behindDoc="0" locked="0" layoutInCell="1" allowOverlap="1" wp14:anchorId="7D0293D6" wp14:editId="19EB3CF2">
+            <wp:simplePos x="0" y="0"/>
+            <wp:positionH relativeFrom="column">
+              <wp:posOffset>3303193</wp:posOffset>
+            </wp:positionH>
+            <wp:positionV relativeFrom="paragraph">
+              <wp:posOffset>300990</wp:posOffset>
+            </wp:positionV>
+            <wp:extent cx="219456" cy="274320"/>
+            <wp:effectExtent l="0" t="0" r="0" b="5080"/>
+            <wp:wrapNone/>
+            <wp:docPr id="2136866082" name="Picture 4"/>
+            <wp:cNvGraphicFramePr>
+              <a:graphicFrameLocks xmlns:a="http://schemas.openxmlformats.org/drawingml/2006/main"/>
+            </wp:cNvGraphicFramePr>
+            <a:graphic xmlns:a="http://schemas.openxmlformats.org/drawingml/2006/main">
+              <a:graphicData uri="http://schemas.openxmlformats.org/drawingml/2006/picture">
+                <pic:pic xmlns:pic="http://schemas.openxmlformats.org/drawingml/2006/picture">
+                  <pic:nvPicPr>
+                    <pic:cNvPr id="2136866082" name="Picture 4"/>
+                    <pic:cNvPicPr/>
+                  </pic:nvPicPr>
+                  <pic:blipFill>
+                    <a:blip r:embed="rId9">
+                      <a:extLst>
+                        <a:ext uri="{28A0092B-C50C-407E-A947-70E740481C1C}">
+                          <a14:useLocalDpi xmlns:a14="http://schemas.microsoft.com/office/drawing/2010/main" val="0"/>
+                        </a:ext>
+                      </a:extLst>
+                    </a:blip>
+                    <a:stretch>
+                      <a:fillRect/>
+                    </a:stretch>
+                  </pic:blipFill>
+                  <pic:spPr>
+                    <a:xfrm>
+                      <a:off x="0" y="0"/>
+                      <a:ext cx="219456" cy="274320"/>
+                    </a:xfrm>
+                    <a:prstGeom prst="rect">
+                      <a:avLst/>
+                    </a:prstGeom>
+                  </pic:spPr>
+                </pic:pic>
+              </a:graphicData>
+            </a:graphic>
+            <wp14:sizeRelH relativeFrom="page">
+              <wp14:pctWidth>0</wp14:pctWidth>
+            </wp14:sizeRelH>
+            <wp14:sizeRelV relativeFrom="page">
+              <wp14:pctHeight>0</wp14:pctHeight>
+            </wp14:sizeRelV>
+          </wp:anchor>
+        </w:drawing>
+      </w:r>
+      <w:r>
+        <w:rPr>
+          <w:noProof/>
+          <w:lang w:val="hu-HU"/>
+        </w:rPr>
+        <w:drawing>
+          <wp:anchor distT="0" distB="0" distL="114300" distR="114300" simplePos="0" relativeHeight="251671552" behindDoc="0" locked="0" layoutInCell="1" allowOverlap="1" wp14:anchorId="30C54071" wp14:editId="708DDCB7">
+            <wp:simplePos x="0" y="0"/>
+            <wp:positionH relativeFrom="column">
+              <wp:posOffset>3035554</wp:posOffset>
+            </wp:positionH>
+            <wp:positionV relativeFrom="paragraph">
+              <wp:posOffset>300990</wp:posOffset>
+            </wp:positionV>
+            <wp:extent cx="219456" cy="274320"/>
+            <wp:effectExtent l="0" t="0" r="0" b="5080"/>
+            <wp:wrapNone/>
+            <wp:docPr id="315972976" name="Picture 4"/>
+            <wp:cNvGraphicFramePr>
+              <a:graphicFrameLocks xmlns:a="http://schemas.openxmlformats.org/drawingml/2006/main"/>
+            </wp:cNvGraphicFramePr>
+            <a:graphic xmlns:a="http://schemas.openxmlformats.org/drawingml/2006/main">
+              <a:graphicData uri="http://schemas.openxmlformats.org/drawingml/2006/picture">
+                <pic:pic xmlns:pic="http://schemas.openxmlformats.org/drawingml/2006/picture">
+                  <pic:nvPicPr>
+                    <pic:cNvPr id="315972976" name="Picture 4"/>
+                    <pic:cNvPicPr/>
+                  </pic:nvPicPr>
+                  <pic:blipFill>
+                    <a:blip r:embed="rId10">
+                      <a:extLst>
+                        <a:ext uri="{28A0092B-C50C-407E-A947-70E740481C1C}">
+                          <a14:useLocalDpi xmlns:a14="http://schemas.microsoft.com/office/drawing/2010/main" val="0"/>
+                        </a:ext>
+                      </a:extLst>
+                    </a:blip>
+                    <a:stretch>
+                      <a:fillRect/>
+                    </a:stretch>
+                  </pic:blipFill>
+                  <pic:spPr>
+                    <a:xfrm>
+                      <a:off x="0" y="0"/>
+                      <a:ext cx="219456" cy="274320"/>
+                    </a:xfrm>
+                    <a:prstGeom prst="rect">
+                      <a:avLst/>
+                    </a:prstGeom>
+                  </pic:spPr>
+                </pic:pic>
+              </a:graphicData>
+            </a:graphic>
+            <wp14:sizeRelH relativeFrom="page">
+              <wp14:pctWidth>0</wp14:pctWidth>
+            </wp14:sizeRelH>
+            <wp14:sizeRelV relativeFrom="page">
+              <wp14:pctHeight>0</wp14:pctHeight>
+            </wp14:sizeRelV>
+          </wp:anchor>
+        </w:drawing>
+      </w:r>
+      <w:r>
+        <w:rPr>
+          <w:noProof/>
+          <w:lang w:val="hu-HU"/>
+        </w:rPr>
+        <w:drawing>
+          <wp:anchor distT="0" distB="0" distL="114300" distR="114300" simplePos="0" relativeHeight="251669504" behindDoc="0" locked="0" layoutInCell="1" allowOverlap="1" wp14:anchorId="1C6E7179" wp14:editId="0D59394B">
+            <wp:simplePos x="0" y="0"/>
+            <wp:positionH relativeFrom="column">
+              <wp:posOffset>2762174</wp:posOffset>
+            </wp:positionH>
+            <wp:positionV relativeFrom="paragraph">
+              <wp:posOffset>300990</wp:posOffset>
+            </wp:positionV>
+            <wp:extent cx="219456" cy="274320"/>
+            <wp:effectExtent l="0" t="0" r="0" b="5080"/>
+            <wp:wrapNone/>
+            <wp:docPr id="1390319598" name="Picture 4"/>
+            <wp:cNvGraphicFramePr>
+              <a:graphicFrameLocks xmlns:a="http://schemas.openxmlformats.org/drawingml/2006/main"/>
+            </wp:cNvGraphicFramePr>
+            <a:graphic xmlns:a="http://schemas.openxmlformats.org/drawingml/2006/main">
+              <a:graphicData uri="http://schemas.openxmlformats.org/drawingml/2006/picture">
+                <pic:pic xmlns:pic="http://schemas.openxmlformats.org/drawingml/2006/picture">
+                  <pic:nvPicPr>
+                    <pic:cNvPr id="1390319598" name="Picture 4"/>
+                    <pic:cNvPicPr/>
+                  </pic:nvPicPr>
+                  <pic:blipFill>
+                    <a:blip r:embed="rId11">
+                      <a:extLst>
+                        <a:ext uri="{28A0092B-C50C-407E-A947-70E740481C1C}">
+                          <a14:useLocalDpi xmlns:a14="http://schemas.microsoft.com/office/drawing/2010/main" val="0"/>
+                        </a:ext>
+                      </a:extLst>
+                    </a:blip>
+                    <a:stretch>
+                      <a:fillRect/>
+                    </a:stretch>
+                  </pic:blipFill>
+                  <pic:spPr>
+                    <a:xfrm>
+                      <a:off x="0" y="0"/>
+                      <a:ext cx="219456" cy="274320"/>
+                    </a:xfrm>
+                    <a:prstGeom prst="rect">
+                      <a:avLst/>
+                    </a:prstGeom>
+                  </pic:spPr>
+                </pic:pic>
+              </a:graphicData>
+            </a:graphic>
+            <wp14:sizeRelH relativeFrom="page">
+              <wp14:pctWidth>0</wp14:pctWidth>
+            </wp14:sizeRelH>
+            <wp14:sizeRelV relativeFrom="page">
+              <wp14:pctHeight>0</wp14:pctHeight>
+            </wp14:sizeRelV>
+          </wp:anchor>
+        </w:drawing>
+      </w:r>
+      <w:r>
+        <w:rPr>
+          <w:lang w:val="hu-HU"/>
+        </w:rPr>
+        <w:t xml:space="preserve">       </w:t>
+      </w:r>
+    </w:p>
+    <w:p>
+      <w:pPr>
+        <w:rPr>
+          <w:lang w:val="hu-HU"/>
+        </w:rPr>
+      </w:pPr>
+    </w:p>
+    <w:p>
+      <w:pPr>
+        <w:rPr>
+          <w:lang w:val="hu-HU"/>
+        </w:rPr>
+      </w:pPr>
+      <w:r>
+        <w:rPr>
+          <w:noProof/>
+          <w:lang w:val="hu-HU"/>
+        </w:rPr>
+        <mc:AlternateContent>
+          <mc:Choice Requires="wps">
+            <w:drawing>
+              <wp:anchor distT="0" distB="0" distL="114300" distR="114300" simplePos="0" relativeHeight="251715584" behindDoc="0" locked="0" layoutInCell="1" allowOverlap="1" wp14:anchorId="171D541D" wp14:editId="2C3E9FB8">
+                <wp:simplePos x="0" y="0"/>
+                <wp:positionH relativeFrom="column">
+                  <wp:posOffset>702259</wp:posOffset>
+                </wp:positionH>
+                <wp:positionV relativeFrom="paragraph">
+                  <wp:posOffset>82753</wp:posOffset>
+                </wp:positionV>
+                <wp:extent cx="351130" cy="270663"/>
+                <wp:effectExtent l="12700" t="12700" r="17780" b="21590"/>
+                <wp:wrapNone/>
+                <wp:docPr id="21955374" name="Left Arrow 1"/>
+                <wp:cNvGraphicFramePr/>
+                <a:graphic xmlns:a="http://schemas.openxmlformats.org/drawingml/2006/main">
+                  <a:graphicData uri="http://schemas.microsoft.com/office/word/2010/wordprocessingShape">
+                    <wps:wsp>
+                      <wps:cNvSpPr/>
+                      <wps:spPr>
+                        <a:xfrm>
+                          <a:off x="0" y="0"/>
+                          <a:ext cx="351130" cy="270663"/>
+                        </a:xfrm>
+                        <a:prstGeom prst="leftArrow">
                           <a:avLst/>
                         </a:prstGeom>
                       </wps:spPr>
@@ -655,7 +1269,21 @@
           </mc:Choice>
           <mc:Fallback>
             <w:pict>
-              <v:rect w14:anchorId="1D62859F" id="Rectangle 6" o:spid="_x0000_s1026" style="position:absolute;margin-left:-9.2pt;margin-top:-1.7pt;width:467.7pt;height:36.85pt;z-index:-251658241;visibility:visible;mso-wrap-style:square;mso-wrap-distance-left:9pt;mso-wrap-distance-top:0;mso-wrap-distance-right:9pt;mso-wrap-distance-bottom:0;mso-position-horizontal:absolute;mso-position-horizontal-relative:text;mso-position-vertical:absolute;mso-position-vertical-relative:text;v-text-anchor:middle" o:gfxdata="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" fillcolor="#156082 [3204]" strokecolor="#030e13 [484]" strokeweight="1pt"/>
+              <v:shapetype w14:anchorId="3EA7D7E6" id="_x0000_t66" coordsize="21600,21600" o:spt="66" adj="5400,5400" path="m@0,l@0@1,21600@1,21600@2@0@2@0,21600,,10800xe">
+                <v:stroke joinstyle="miter"/>
+                <v:formulas>
+                  <v:f eqn="val #0"/>
+                  <v:f eqn="val #1"/>
+                  <v:f eqn="sum 21600 0 #1"/>
+                  <v:f eqn="prod #0 #1 10800"/>
+                  <v:f eqn="sum #0 0 @3"/>
+                </v:formulas>
+                <v:path o:connecttype="custom" o:connectlocs="@0,0;0,10800;@0,21600;21600,10800" o:connectangles="270,180,90,0" textboxrect="@4,@1,21600,@2"/>
+                <v:handles>
+                  <v:h position="#0,#1" xrange="0,21600" yrange="0,10800"/>
+                </v:handles>
+              </v:shapetype>
+              <v:shape id="Left Arrow 1" o:spid="_x0000_s1026" type="#_x0000_t66" style="position:absolute;margin-left:55.3pt;margin-top:6.5pt;width:27.65pt;height:21.3pt;z-index:251715584;visibility:visible;mso-wrap-style:square;mso-wrap-distance-left:9pt;mso-wrap-distance-top:0;mso-wrap-distance-right:9pt;mso-wrap-distance-bottom:0;mso-position-horizontal:absolute;mso-position-horizontal-relative:text;mso-position-vertical:absolute;mso-position-vertical-relative:text;v-text-anchor:middle" o:gfxdata="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" adj="8325" fillcolor="#156082 [3204]" strokecolor="#030e13 [484]" strokeweight="1pt"/>
             </w:pict>
           </mc:Fallback>
         </mc:AlternateContent>
@@ -674,6 +1302,1520 @@
           <w:lang w:val="hu-HU"/>
         </w:rPr>
       </w:pPr>
+    </w:p>
+    <w:p>
+      <w:pPr>
+        <w:rPr>
+          <w:lang w:val="hu-HU"/>
+        </w:rPr>
+      </w:pPr>
+    </w:p>
+    <w:p>
+      <w:pPr>
+        <w:rPr>
+          <w:lang w:val="hu-HU"/>
+        </w:rPr>
+      </w:pPr>
+    </w:p>
+    <w:p>
+      <w:pPr>
+        <w:rPr>
+          <w:lang w:val="hu-HU"/>
+        </w:rPr>
+      </w:pPr>
+    </w:p>
+    <w:p>
+      <w:pPr>
+        <w:rPr>
+          <w:lang w:val="hu-HU"/>
+        </w:rPr>
+      </w:pPr>
+      <w:r>
+        <w:rPr>
+          <w:noProof/>
+          <w:lang w:val="hu-HU"/>
+        </w:rPr>
+        <w:drawing>
+          <wp:anchor distT="0" distB="0" distL="114300" distR="114300" simplePos="0" relativeHeight="251714560" behindDoc="0" locked="0" layoutInCell="1" allowOverlap="1" wp14:anchorId="3908B256" wp14:editId="02823D07">
+            <wp:simplePos x="0" y="0"/>
+            <wp:positionH relativeFrom="column">
+              <wp:posOffset>0</wp:posOffset>
+            </wp:positionH>
+            <wp:positionV relativeFrom="paragraph">
+              <wp:posOffset>43892</wp:posOffset>
+            </wp:positionV>
+            <wp:extent cx="320040" cy="320040"/>
+            <wp:effectExtent l="0" t="0" r="0" b="0"/>
+            <wp:wrapNone/>
+            <wp:docPr id="1959354133" name="Picture 1" descr="A logo of a company&#10;&#10;Description automatically generated"/>
+            <wp:cNvGraphicFramePr>
+              <a:graphicFrameLocks xmlns:a="http://schemas.openxmlformats.org/drawingml/2006/main" noChangeAspect="1"/>
+            </wp:cNvGraphicFramePr>
+            <a:graphic xmlns:a="http://schemas.openxmlformats.org/drawingml/2006/main">
+              <a:graphicData uri="http://schemas.openxmlformats.org/drawingml/2006/picture">
+                <pic:pic xmlns:pic="http://schemas.openxmlformats.org/drawingml/2006/picture">
+                  <pic:nvPicPr>
+                    <pic:cNvPr id="1761610998" name="Picture 1" descr="A logo of a company&#10;&#10;Description automatically generated"/>
+                    <pic:cNvPicPr/>
+                  </pic:nvPicPr>
+                  <pic:blipFill>
+                    <a:blip r:embed="rId5">
+                      <a:extLst>
+                        <a:ext uri="{28A0092B-C50C-407E-A947-70E740481C1C}">
+                          <a14:useLocalDpi xmlns:a14="http://schemas.microsoft.com/office/drawing/2010/main" val="0"/>
+                        </a:ext>
+                      </a:extLst>
+                    </a:blip>
+                    <a:stretch>
+                      <a:fillRect/>
+                    </a:stretch>
+                  </pic:blipFill>
+                  <pic:spPr>
+                    <a:xfrm>
+                      <a:off x="0" y="0"/>
+                      <a:ext cx="320040" cy="320040"/>
+                    </a:xfrm>
+                    <a:prstGeom prst="rect">
+                      <a:avLst/>
+                    </a:prstGeom>
+                  </pic:spPr>
+                </pic:pic>
+              </a:graphicData>
+            </a:graphic>
+          </wp:anchor>
+        </w:drawing>
+      </w:r>
+      <w:r>
+        <w:rPr>
+          <w:noProof/>
+          <w:lang w:val="hu-HU"/>
+        </w:rPr>
+        <w:drawing>
+          <wp:anchor distT="0" distB="0" distL="114300" distR="114300" simplePos="0" relativeHeight="251702272" behindDoc="0" locked="0" layoutInCell="1" allowOverlap="1" wp14:anchorId="409936E4" wp14:editId="11001FBE">
+            <wp:simplePos x="0" y="0"/>
+            <wp:positionH relativeFrom="column">
+              <wp:posOffset>4361916</wp:posOffset>
+            </wp:positionH>
+            <wp:positionV relativeFrom="paragraph">
+              <wp:posOffset>69545</wp:posOffset>
+            </wp:positionV>
+            <wp:extent cx="219456" cy="274320"/>
+            <wp:effectExtent l="0" t="0" r="0" b="5080"/>
+            <wp:wrapNone/>
+            <wp:docPr id="1989622461" name="Picture 3"/>
+            <wp:cNvGraphicFramePr>
+              <a:graphicFrameLocks xmlns:a="http://schemas.openxmlformats.org/drawingml/2006/main"/>
+            </wp:cNvGraphicFramePr>
+            <a:graphic xmlns:a="http://schemas.openxmlformats.org/drawingml/2006/main">
+              <a:graphicData uri="http://schemas.openxmlformats.org/drawingml/2006/picture">
+                <pic:pic xmlns:pic="http://schemas.openxmlformats.org/drawingml/2006/picture">
+                  <pic:nvPicPr>
+                    <pic:cNvPr id="1989622461" name="Picture 3"/>
+                    <pic:cNvPicPr/>
+                  </pic:nvPicPr>
+                  <pic:blipFill>
+                    <a:blip r:embed="rId12">
+                      <a:extLst>
+                        <a:ext uri="{28A0092B-C50C-407E-A947-70E740481C1C}">
+                          <a14:useLocalDpi xmlns:a14="http://schemas.microsoft.com/office/drawing/2010/main" val="0"/>
+                        </a:ext>
+                      </a:extLst>
+                    </a:blip>
+                    <a:stretch>
+                      <a:fillRect/>
+                    </a:stretch>
+                  </pic:blipFill>
+                  <pic:spPr>
+                    <a:xfrm>
+                      <a:off x="0" y="0"/>
+                      <a:ext cx="219456" cy="274320"/>
+                    </a:xfrm>
+                    <a:prstGeom prst="rect">
+                      <a:avLst/>
+                    </a:prstGeom>
+                  </pic:spPr>
+                </pic:pic>
+              </a:graphicData>
+            </a:graphic>
+            <wp14:sizeRelH relativeFrom="page">
+              <wp14:pctWidth>0</wp14:pctWidth>
+            </wp14:sizeRelH>
+            <wp14:sizeRelV relativeFrom="page">
+              <wp14:pctHeight>0</wp14:pctHeight>
+            </wp14:sizeRelV>
+          </wp:anchor>
+        </w:drawing>
+      </w:r>
+      <w:r>
+        <w:rPr>
+          <w:noProof/>
+          <w:lang w:val="hu-HU"/>
+        </w:rPr>
+        <w:drawing>
+          <wp:anchor distT="0" distB="0" distL="114300" distR="114300" simplePos="0" relativeHeight="251700224" behindDoc="0" locked="0" layoutInCell="1" allowOverlap="1" wp14:anchorId="328BA968" wp14:editId="5F0A476C">
+            <wp:simplePos x="0" y="0"/>
+            <wp:positionH relativeFrom="column">
+              <wp:posOffset>4059885</wp:posOffset>
+            </wp:positionH>
+            <wp:positionV relativeFrom="paragraph">
+              <wp:posOffset>63144</wp:posOffset>
+            </wp:positionV>
+            <wp:extent cx="219456" cy="274320"/>
+            <wp:effectExtent l="0" t="0" r="0" b="5080"/>
+            <wp:wrapNone/>
+            <wp:docPr id="955672216" name="Picture 3"/>
+            <wp:cNvGraphicFramePr>
+              <a:graphicFrameLocks xmlns:a="http://schemas.openxmlformats.org/drawingml/2006/main"/>
+            </wp:cNvGraphicFramePr>
+            <a:graphic xmlns:a="http://schemas.openxmlformats.org/drawingml/2006/main">
+              <a:graphicData uri="http://schemas.openxmlformats.org/drawingml/2006/picture">
+                <pic:pic xmlns:pic="http://schemas.openxmlformats.org/drawingml/2006/picture">
+                  <pic:nvPicPr>
+                    <pic:cNvPr id="955672216" name="Picture 3"/>
+                    <pic:cNvPicPr/>
+                  </pic:nvPicPr>
+                  <pic:blipFill>
+                    <a:blip r:embed="rId13">
+                      <a:extLst>
+                        <a:ext uri="{28A0092B-C50C-407E-A947-70E740481C1C}">
+                          <a14:useLocalDpi xmlns:a14="http://schemas.microsoft.com/office/drawing/2010/main" val="0"/>
+                        </a:ext>
+                      </a:extLst>
+                    </a:blip>
+                    <a:stretch>
+                      <a:fillRect/>
+                    </a:stretch>
+                  </pic:blipFill>
+                  <pic:spPr>
+                    <a:xfrm>
+                      <a:off x="0" y="0"/>
+                      <a:ext cx="219456" cy="274320"/>
+                    </a:xfrm>
+                    <a:prstGeom prst="rect">
+                      <a:avLst/>
+                    </a:prstGeom>
+                  </pic:spPr>
+                </pic:pic>
+              </a:graphicData>
+            </a:graphic>
+            <wp14:sizeRelH relativeFrom="page">
+              <wp14:pctWidth>0</wp14:pctWidth>
+            </wp14:sizeRelH>
+            <wp14:sizeRelV relativeFrom="page">
+              <wp14:pctHeight>0</wp14:pctHeight>
+            </wp14:sizeRelV>
+          </wp:anchor>
+        </w:drawing>
+      </w:r>
+      <w:r>
+        <w:rPr>
+          <w:noProof/>
+          <w:lang w:val="hu-HU"/>
+        </w:rPr>
+        <w:drawing>
+          <wp:anchor distT="0" distB="0" distL="114300" distR="114300" simplePos="0" relativeHeight="251698176" behindDoc="0" locked="0" layoutInCell="1" allowOverlap="1" wp14:anchorId="30C27E2C" wp14:editId="5BBCC1BF">
+            <wp:simplePos x="0" y="0"/>
+            <wp:positionH relativeFrom="column">
+              <wp:posOffset>3789096</wp:posOffset>
+            </wp:positionH>
+            <wp:positionV relativeFrom="paragraph">
+              <wp:posOffset>62814</wp:posOffset>
+            </wp:positionV>
+            <wp:extent cx="219456" cy="274320"/>
+            <wp:effectExtent l="0" t="0" r="0" b="5080"/>
+            <wp:wrapNone/>
+            <wp:docPr id="508446069" name="Picture 3"/>
+            <wp:cNvGraphicFramePr>
+              <a:graphicFrameLocks xmlns:a="http://schemas.openxmlformats.org/drawingml/2006/main"/>
+            </wp:cNvGraphicFramePr>
+            <a:graphic xmlns:a="http://schemas.openxmlformats.org/drawingml/2006/main">
+              <a:graphicData uri="http://schemas.openxmlformats.org/drawingml/2006/picture">
+                <pic:pic xmlns:pic="http://schemas.openxmlformats.org/drawingml/2006/picture">
+                  <pic:nvPicPr>
+                    <pic:cNvPr id="508446069" name="Picture 3"/>
+                    <pic:cNvPicPr/>
+                  </pic:nvPicPr>
+                  <pic:blipFill>
+                    <a:blip r:embed="rId14">
+                      <a:extLst>
+                        <a:ext uri="{28A0092B-C50C-407E-A947-70E740481C1C}">
+                          <a14:useLocalDpi xmlns:a14="http://schemas.microsoft.com/office/drawing/2010/main" val="0"/>
+                        </a:ext>
+                      </a:extLst>
+                    </a:blip>
+                    <a:stretch>
+                      <a:fillRect/>
+                    </a:stretch>
+                  </pic:blipFill>
+                  <pic:spPr>
+                    <a:xfrm>
+                      <a:off x="0" y="0"/>
+                      <a:ext cx="219456" cy="274320"/>
+                    </a:xfrm>
+                    <a:prstGeom prst="rect">
+                      <a:avLst/>
+                    </a:prstGeom>
+                  </pic:spPr>
+                </pic:pic>
+              </a:graphicData>
+            </a:graphic>
+            <wp14:sizeRelH relativeFrom="page">
+              <wp14:pctWidth>0</wp14:pctWidth>
+            </wp14:sizeRelH>
+            <wp14:sizeRelV relativeFrom="page">
+              <wp14:pctHeight>0</wp14:pctHeight>
+            </wp14:sizeRelV>
+          </wp:anchor>
+        </w:drawing>
+      </w:r>
+      <w:r>
+        <w:rPr>
+          <w:noProof/>
+          <w:lang w:val="hu-HU"/>
+        </w:rPr>
+        <w:drawing>
+          <wp:anchor distT="0" distB="0" distL="114300" distR="114300" simplePos="0" relativeHeight="251696128" behindDoc="0" locked="0" layoutInCell="1" allowOverlap="1" wp14:anchorId="648BE0C1" wp14:editId="4CB30F22">
+            <wp:simplePos x="0" y="0"/>
+            <wp:positionH relativeFrom="column">
+              <wp:posOffset>3504032</wp:posOffset>
+            </wp:positionH>
+            <wp:positionV relativeFrom="paragraph">
+              <wp:posOffset>63144</wp:posOffset>
+            </wp:positionV>
+            <wp:extent cx="219456" cy="274320"/>
+            <wp:effectExtent l="0" t="0" r="0" b="5080"/>
+            <wp:wrapNone/>
+            <wp:docPr id="712478645" name="Picture 3"/>
+            <wp:cNvGraphicFramePr>
+              <a:graphicFrameLocks xmlns:a="http://schemas.openxmlformats.org/drawingml/2006/main"/>
+            </wp:cNvGraphicFramePr>
+            <a:graphic xmlns:a="http://schemas.openxmlformats.org/drawingml/2006/main">
+              <a:graphicData uri="http://schemas.openxmlformats.org/drawingml/2006/picture">
+                <pic:pic xmlns:pic="http://schemas.openxmlformats.org/drawingml/2006/picture">
+                  <pic:nvPicPr>
+                    <pic:cNvPr id="712478645" name="Picture 3"/>
+                    <pic:cNvPicPr/>
+                  </pic:nvPicPr>
+                  <pic:blipFill>
+                    <a:blip r:embed="rId15">
+                      <a:extLst>
+                        <a:ext uri="{28A0092B-C50C-407E-A947-70E740481C1C}">
+                          <a14:useLocalDpi xmlns:a14="http://schemas.microsoft.com/office/drawing/2010/main" val="0"/>
+                        </a:ext>
+                      </a:extLst>
+                    </a:blip>
+                    <a:stretch>
+                      <a:fillRect/>
+                    </a:stretch>
+                  </pic:blipFill>
+                  <pic:spPr>
+                    <a:xfrm>
+                      <a:off x="0" y="0"/>
+                      <a:ext cx="219456" cy="274320"/>
+                    </a:xfrm>
+                    <a:prstGeom prst="rect">
+                      <a:avLst/>
+                    </a:prstGeom>
+                  </pic:spPr>
+                </pic:pic>
+              </a:graphicData>
+            </a:graphic>
+            <wp14:sizeRelH relativeFrom="page">
+              <wp14:pctWidth>0</wp14:pctWidth>
+            </wp14:sizeRelH>
+            <wp14:sizeRelV relativeFrom="page">
+              <wp14:pctHeight>0</wp14:pctHeight>
+            </wp14:sizeRelV>
+          </wp:anchor>
+        </w:drawing>
+      </w:r>
+      <w:r>
+        <w:rPr>
+          <w:noProof/>
+          <w:lang w:val="hu-HU"/>
+        </w:rPr>
+        <w:drawing>
+          <wp:anchor distT="0" distB="0" distL="114300" distR="114300" simplePos="0" relativeHeight="251694080" behindDoc="0" locked="0" layoutInCell="1" allowOverlap="1" wp14:anchorId="3C039E2F" wp14:editId="4A9B0289">
+            <wp:simplePos x="0" y="0"/>
+            <wp:positionH relativeFrom="column">
+              <wp:posOffset>3216910</wp:posOffset>
+            </wp:positionH>
+            <wp:positionV relativeFrom="paragraph">
+              <wp:posOffset>72060</wp:posOffset>
+            </wp:positionV>
+            <wp:extent cx="219456" cy="274320"/>
+            <wp:effectExtent l="0" t="0" r="0" b="5080"/>
+            <wp:wrapNone/>
+            <wp:docPr id="295152002" name="Picture 3"/>
+            <wp:cNvGraphicFramePr>
+              <a:graphicFrameLocks xmlns:a="http://schemas.openxmlformats.org/drawingml/2006/main"/>
+            </wp:cNvGraphicFramePr>
+            <a:graphic xmlns:a="http://schemas.openxmlformats.org/drawingml/2006/main">
+              <a:graphicData uri="http://schemas.openxmlformats.org/drawingml/2006/picture">
+                <pic:pic xmlns:pic="http://schemas.openxmlformats.org/drawingml/2006/picture">
+                  <pic:nvPicPr>
+                    <pic:cNvPr id="295152002" name="Picture 3"/>
+                    <pic:cNvPicPr/>
+                  </pic:nvPicPr>
+                  <pic:blipFill>
+                    <a:blip r:embed="rId16">
+                      <a:extLst>
+                        <a:ext uri="{28A0092B-C50C-407E-A947-70E740481C1C}">
+                          <a14:useLocalDpi xmlns:a14="http://schemas.microsoft.com/office/drawing/2010/main" val="0"/>
+                        </a:ext>
+                      </a:extLst>
+                    </a:blip>
+                    <a:stretch>
+                      <a:fillRect/>
+                    </a:stretch>
+                  </pic:blipFill>
+                  <pic:spPr>
+                    <a:xfrm>
+                      <a:off x="0" y="0"/>
+                      <a:ext cx="219456" cy="274320"/>
+                    </a:xfrm>
+                    <a:prstGeom prst="rect">
+                      <a:avLst/>
+                    </a:prstGeom>
+                  </pic:spPr>
+                </pic:pic>
+              </a:graphicData>
+            </a:graphic>
+            <wp14:sizeRelH relativeFrom="page">
+              <wp14:pctWidth>0</wp14:pctWidth>
+            </wp14:sizeRelH>
+            <wp14:sizeRelV relativeFrom="page">
+              <wp14:pctHeight>0</wp14:pctHeight>
+            </wp14:sizeRelV>
+          </wp:anchor>
+        </w:drawing>
+      </w:r>
+      <w:r>
+        <w:rPr>
+          <w:noProof/>
+          <w:lang w:val="hu-HU"/>
+        </w:rPr>
+        <w:drawing>
+          <wp:anchor distT="0" distB="0" distL="114300" distR="114300" simplePos="0" relativeHeight="251692032" behindDoc="0" locked="0" layoutInCell="1" allowOverlap="1" wp14:anchorId="57BFB826" wp14:editId="0C874311">
+            <wp:simplePos x="0" y="0"/>
+            <wp:positionH relativeFrom="column">
+              <wp:posOffset>2926080</wp:posOffset>
+            </wp:positionH>
+            <wp:positionV relativeFrom="paragraph">
+              <wp:posOffset>64465</wp:posOffset>
+            </wp:positionV>
+            <wp:extent cx="219456" cy="274320"/>
+            <wp:effectExtent l="0" t="0" r="0" b="5080"/>
+            <wp:wrapNone/>
+            <wp:docPr id="1463773419" name="Picture 3"/>
+            <wp:cNvGraphicFramePr>
+              <a:graphicFrameLocks xmlns:a="http://schemas.openxmlformats.org/drawingml/2006/main"/>
+            </wp:cNvGraphicFramePr>
+            <a:graphic xmlns:a="http://schemas.openxmlformats.org/drawingml/2006/main">
+              <a:graphicData uri="http://schemas.openxmlformats.org/drawingml/2006/picture">
+                <pic:pic xmlns:pic="http://schemas.openxmlformats.org/drawingml/2006/picture">
+                  <pic:nvPicPr>
+                    <pic:cNvPr id="1463773419" name="Picture 3"/>
+                    <pic:cNvPicPr/>
+                  </pic:nvPicPr>
+                  <pic:blipFill>
+                    <a:blip r:embed="rId17">
+                      <a:extLst>
+                        <a:ext uri="{28A0092B-C50C-407E-A947-70E740481C1C}">
+                          <a14:useLocalDpi xmlns:a14="http://schemas.microsoft.com/office/drawing/2010/main" val="0"/>
+                        </a:ext>
+                      </a:extLst>
+                    </a:blip>
+                    <a:stretch>
+                      <a:fillRect/>
+                    </a:stretch>
+                  </pic:blipFill>
+                  <pic:spPr>
+                    <a:xfrm>
+                      <a:off x="0" y="0"/>
+                      <a:ext cx="219456" cy="274320"/>
+                    </a:xfrm>
+                    <a:prstGeom prst="rect">
+                      <a:avLst/>
+                    </a:prstGeom>
+                  </pic:spPr>
+                </pic:pic>
+              </a:graphicData>
+            </a:graphic>
+            <wp14:sizeRelH relativeFrom="page">
+              <wp14:pctWidth>0</wp14:pctWidth>
+            </wp14:sizeRelH>
+            <wp14:sizeRelV relativeFrom="page">
+              <wp14:pctHeight>0</wp14:pctHeight>
+            </wp14:sizeRelV>
+          </wp:anchor>
+        </w:drawing>
+      </w:r>
+      <w:r>
+        <w:rPr>
+          <w:noProof/>
+          <w:lang w:val="hu-HU"/>
+        </w:rPr>
+        <mc:AlternateContent>
+          <mc:Choice Requires="wps">
+            <w:drawing>
+              <wp:anchor distT="0" distB="0" distL="114300" distR="114300" simplePos="0" relativeHeight="251713536" behindDoc="1" locked="0" layoutInCell="1" allowOverlap="1" wp14:anchorId="2FE8B284" wp14:editId="4B73CFD5">
+                <wp:simplePos x="0" y="0"/>
+                <wp:positionH relativeFrom="column">
+                  <wp:posOffset>0</wp:posOffset>
+                </wp:positionH>
+                <wp:positionV relativeFrom="paragraph">
+                  <wp:posOffset>45466</wp:posOffset>
+                </wp:positionV>
+                <wp:extent cx="5833872" cy="320040"/>
+                <wp:effectExtent l="0" t="0" r="8255" b="10160"/>
+                <wp:wrapNone/>
+                <wp:docPr id="645620252" name="Rectangle 6"/>
+                <wp:cNvGraphicFramePr/>
+                <a:graphic xmlns:a="http://schemas.openxmlformats.org/drawingml/2006/main">
+                  <a:graphicData uri="http://schemas.microsoft.com/office/word/2010/wordprocessingShape">
+                    <wps:wsp>
+                      <wps:cNvSpPr/>
+                      <wps:spPr>
+                        <a:xfrm>
+                          <a:off x="0" y="0"/>
+                          <a:ext cx="5833872" cy="320040"/>
+                        </a:xfrm>
+                        <a:prstGeom prst="rect">
+                          <a:avLst/>
+                        </a:prstGeom>
+                        <a:solidFill>
+                          <a:schemeClr val="bg2">
+                            <a:lumMod val="25000"/>
+                          </a:schemeClr>
+                        </a:solidFill>
+                      </wps:spPr>
+                      <wps:style>
+                        <a:lnRef idx="2">
+                          <a:schemeClr val="accent1">
+                            <a:shade val="15000"/>
+                          </a:schemeClr>
+                        </a:lnRef>
+                        <a:fillRef idx="1">
+                          <a:schemeClr val="accent1"/>
+                        </a:fillRef>
+                        <a:effectRef idx="0">
+                          <a:schemeClr val="accent1"/>
+                        </a:effectRef>
+                        <a:fontRef idx="minor">
+                          <a:schemeClr val="lt1"/>
+                        </a:fontRef>
+                      </wps:style>
+                      <wps:bodyPr rot="0" spcFirstLastPara="0" vertOverflow="overflow" horzOverflow="overflow" vert="horz" wrap="square" lIns="91440" tIns="45720" rIns="91440" bIns="45720" numCol="1" spcCol="0" rtlCol="0" fromWordArt="0" anchor="ctr" anchorCtr="0" forceAA="0" compatLnSpc="1">
+                        <a:prstTxWarp prst="textNoShape">
+                          <a:avLst/>
+                        </a:prstTxWarp>
+                        <a:noAutofit/>
+                      </wps:bodyPr>
+                    </wps:wsp>
+                  </a:graphicData>
+                </a:graphic>
+                <wp14:sizeRelH relativeFrom="margin">
+                  <wp14:pctWidth>0</wp14:pctWidth>
+                </wp14:sizeRelH>
+                <wp14:sizeRelV relativeFrom="margin">
+                  <wp14:pctHeight>0</wp14:pctHeight>
+                </wp14:sizeRelV>
+              </wp:anchor>
+            </w:drawing>
+          </mc:Choice>
+          <mc:Fallback>
+            <w:pict>
+              <v:rect w14:anchorId="09D8D28D" id="Rectangle 6" o:spid="_x0000_s1026" style="position:absolute;margin-left:0;margin-top:3.6pt;width:459.35pt;height:25.2pt;z-index:-251602944;visibility:visible;mso-wrap-style:square;mso-width-percent:0;mso-height-percent:0;mso-wrap-distance-left:9pt;mso-wrap-distance-top:0;mso-wrap-distance-right:9pt;mso-wrap-distance-bottom:0;mso-position-horizontal:absolute;mso-position-horizontal-relative:text;mso-position-vertical:absolute;mso-position-vertical-relative:text;mso-width-percent:0;mso-height-percent:0;mso-width-relative:margin;mso-height-relative:margin;v-text-anchor:middle" o:gfxdata="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" fillcolor="#393939 [814]" strokecolor="#030e13 [484]" strokeweight="1pt"/>
+            </w:pict>
+          </mc:Fallback>
+        </mc:AlternateContent>
+      </w:r>
+    </w:p>
+    <w:p>
+      <w:pPr>
+        <w:rPr>
+          <w:lang w:val="hu-HU"/>
+        </w:rPr>
+      </w:pPr>
+    </w:p>
+    <w:p>
+      <w:pPr>
+        <w:rPr>
+          <w:lang w:val="hu-HU"/>
+        </w:rPr>
+      </w:pPr>
+    </w:p>
+    <w:p>
+      <w:pPr>
+        <w:rPr>
+          <w:lang w:val="hu-HU"/>
+        </w:rPr>
+      </w:pPr>
+      <w:r>
+        <w:rPr>
+          <w:noProof/>
+          <w:lang w:val="hu-HU"/>
+        </w:rPr>
+        <w:drawing>
+          <wp:anchor distT="0" distB="0" distL="114300" distR="114300" simplePos="0" relativeHeight="251711488" behindDoc="0" locked="0" layoutInCell="1" allowOverlap="1" wp14:anchorId="4AA9B8A0" wp14:editId="2F6EDF28">
+            <wp:simplePos x="0" y="0"/>
+            <wp:positionH relativeFrom="column">
+              <wp:posOffset>4389120</wp:posOffset>
+            </wp:positionH>
+            <wp:positionV relativeFrom="paragraph">
+              <wp:posOffset>20955</wp:posOffset>
+            </wp:positionV>
+            <wp:extent cx="219456" cy="274320"/>
+            <wp:effectExtent l="0" t="0" r="0" b="5080"/>
+            <wp:wrapNone/>
+            <wp:docPr id="1597939905" name="Picture 3"/>
+            <wp:cNvGraphicFramePr>
+              <a:graphicFrameLocks xmlns:a="http://schemas.openxmlformats.org/drawingml/2006/main"/>
+            </wp:cNvGraphicFramePr>
+            <a:graphic xmlns:a="http://schemas.openxmlformats.org/drawingml/2006/main">
+              <a:graphicData uri="http://schemas.openxmlformats.org/drawingml/2006/picture">
+                <pic:pic xmlns:pic="http://schemas.openxmlformats.org/drawingml/2006/picture">
+                  <pic:nvPicPr>
+                    <pic:cNvPr id="1020661194" name="Picture 3"/>
+                    <pic:cNvPicPr/>
+                  </pic:nvPicPr>
+                  <pic:blipFill>
+                    <a:blip r:embed="rId18">
+                      <a:extLst>
+                        <a:ext uri="{28A0092B-C50C-407E-A947-70E740481C1C}">
+                          <a14:useLocalDpi xmlns:a14="http://schemas.microsoft.com/office/drawing/2010/main" val="0"/>
+                        </a:ext>
+                      </a:extLst>
+                    </a:blip>
+                    <a:stretch>
+                      <a:fillRect/>
+                    </a:stretch>
+                  </pic:blipFill>
+                  <pic:spPr>
+                    <a:xfrm>
+                      <a:off x="0" y="0"/>
+                      <a:ext cx="219456" cy="274320"/>
+                    </a:xfrm>
+                    <a:prstGeom prst="rect">
+                      <a:avLst/>
+                    </a:prstGeom>
+                  </pic:spPr>
+                </pic:pic>
+              </a:graphicData>
+            </a:graphic>
+            <wp14:sizeRelH relativeFrom="page">
+              <wp14:pctWidth>0</wp14:pctWidth>
+            </wp14:sizeRelH>
+            <wp14:sizeRelV relativeFrom="page">
+              <wp14:pctHeight>0</wp14:pctHeight>
+            </wp14:sizeRelV>
+          </wp:anchor>
+        </w:drawing>
+      </w:r>
+      <w:r>
+        <w:rPr>
+          <w:noProof/>
+          <w:lang w:val="hu-HU"/>
+        </w:rPr>
+        <w:drawing>
+          <wp:anchor distT="0" distB="0" distL="114300" distR="114300" simplePos="0" relativeHeight="251710464" behindDoc="0" locked="0" layoutInCell="1" allowOverlap="1" wp14:anchorId="6BDDC75B" wp14:editId="6137A983">
+            <wp:simplePos x="0" y="0"/>
+            <wp:positionH relativeFrom="column">
+              <wp:posOffset>4096385</wp:posOffset>
+            </wp:positionH>
+            <wp:positionV relativeFrom="paragraph">
+              <wp:posOffset>20955</wp:posOffset>
+            </wp:positionV>
+            <wp:extent cx="219456" cy="274320"/>
+            <wp:effectExtent l="0" t="0" r="0" b="5080"/>
+            <wp:wrapNone/>
+            <wp:docPr id="2089318684" name="Picture 3"/>
+            <wp:cNvGraphicFramePr>
+              <a:graphicFrameLocks xmlns:a="http://schemas.openxmlformats.org/drawingml/2006/main"/>
+            </wp:cNvGraphicFramePr>
+            <a:graphic xmlns:a="http://schemas.openxmlformats.org/drawingml/2006/main">
+              <a:graphicData uri="http://schemas.openxmlformats.org/drawingml/2006/picture">
+                <pic:pic xmlns:pic="http://schemas.openxmlformats.org/drawingml/2006/picture">
+                  <pic:nvPicPr>
+                    <pic:cNvPr id="1027284264" name="Picture 3"/>
+                    <pic:cNvPicPr/>
+                  </pic:nvPicPr>
+                  <pic:blipFill>
+                    <a:blip r:embed="rId19">
+                      <a:extLst>
+                        <a:ext uri="{28A0092B-C50C-407E-A947-70E740481C1C}">
+                          <a14:useLocalDpi xmlns:a14="http://schemas.microsoft.com/office/drawing/2010/main" val="0"/>
+                        </a:ext>
+                      </a:extLst>
+                    </a:blip>
+                    <a:stretch>
+                      <a:fillRect/>
+                    </a:stretch>
+                  </pic:blipFill>
+                  <pic:spPr>
+                    <a:xfrm>
+                      <a:off x="0" y="0"/>
+                      <a:ext cx="219456" cy="274320"/>
+                    </a:xfrm>
+                    <a:prstGeom prst="rect">
+                      <a:avLst/>
+                    </a:prstGeom>
+                  </pic:spPr>
+                </pic:pic>
+              </a:graphicData>
+            </a:graphic>
+            <wp14:sizeRelH relativeFrom="page">
+              <wp14:pctWidth>0</wp14:pctWidth>
+            </wp14:sizeRelH>
+            <wp14:sizeRelV relativeFrom="page">
+              <wp14:pctHeight>0</wp14:pctHeight>
+            </wp14:sizeRelV>
+          </wp:anchor>
+        </w:drawing>
+      </w:r>
+      <w:r>
+        <w:rPr>
+          <w:noProof/>
+          <w:lang w:val="hu-HU"/>
+        </w:rPr>
+        <w:drawing>
+          <wp:anchor distT="0" distB="0" distL="114300" distR="114300" simplePos="0" relativeHeight="251709440" behindDoc="0" locked="0" layoutInCell="1" allowOverlap="1" wp14:anchorId="08DF621B" wp14:editId="097ED17F">
+            <wp:simplePos x="0" y="0"/>
+            <wp:positionH relativeFrom="column">
+              <wp:posOffset>3803650</wp:posOffset>
+            </wp:positionH>
+            <wp:positionV relativeFrom="paragraph">
+              <wp:posOffset>20955</wp:posOffset>
+            </wp:positionV>
+            <wp:extent cx="219456" cy="274320"/>
+            <wp:effectExtent l="0" t="0" r="0" b="5080"/>
+            <wp:wrapNone/>
+            <wp:docPr id="1952419669" name="Picture 3"/>
+            <wp:cNvGraphicFramePr>
+              <a:graphicFrameLocks xmlns:a="http://schemas.openxmlformats.org/drawingml/2006/main"/>
+            </wp:cNvGraphicFramePr>
+            <a:graphic xmlns:a="http://schemas.openxmlformats.org/drawingml/2006/main">
+              <a:graphicData uri="http://schemas.openxmlformats.org/drawingml/2006/picture">
+                <pic:pic xmlns:pic="http://schemas.openxmlformats.org/drawingml/2006/picture">
+                  <pic:nvPicPr>
+                    <pic:cNvPr id="665148653" name="Picture 3"/>
+                    <pic:cNvPicPr/>
+                  </pic:nvPicPr>
+                  <pic:blipFill>
+                    <a:blip r:embed="rId20">
+                      <a:extLst>
+                        <a:ext uri="{28A0092B-C50C-407E-A947-70E740481C1C}">
+                          <a14:useLocalDpi xmlns:a14="http://schemas.microsoft.com/office/drawing/2010/main" val="0"/>
+                        </a:ext>
+                      </a:extLst>
+                    </a:blip>
+                    <a:stretch>
+                      <a:fillRect/>
+                    </a:stretch>
+                  </pic:blipFill>
+                  <pic:spPr>
+                    <a:xfrm>
+                      <a:off x="0" y="0"/>
+                      <a:ext cx="219456" cy="274320"/>
+                    </a:xfrm>
+                    <a:prstGeom prst="rect">
+                      <a:avLst/>
+                    </a:prstGeom>
+                  </pic:spPr>
+                </pic:pic>
+              </a:graphicData>
+            </a:graphic>
+            <wp14:sizeRelH relativeFrom="page">
+              <wp14:pctWidth>0</wp14:pctWidth>
+            </wp14:sizeRelH>
+            <wp14:sizeRelV relativeFrom="page">
+              <wp14:pctHeight>0</wp14:pctHeight>
+            </wp14:sizeRelV>
+          </wp:anchor>
+        </w:drawing>
+      </w:r>
+      <w:r>
+        <w:rPr>
+          <w:noProof/>
+          <w:lang w:val="hu-HU"/>
+        </w:rPr>
+        <w:drawing>
+          <wp:anchor distT="0" distB="0" distL="114300" distR="114300" simplePos="0" relativeHeight="251708416" behindDoc="0" locked="0" layoutInCell="1" allowOverlap="1" wp14:anchorId="363ED445" wp14:editId="03770EC8">
+            <wp:simplePos x="0" y="0"/>
+            <wp:positionH relativeFrom="column">
+              <wp:posOffset>3511550</wp:posOffset>
+            </wp:positionH>
+            <wp:positionV relativeFrom="paragraph">
+              <wp:posOffset>20955</wp:posOffset>
+            </wp:positionV>
+            <wp:extent cx="219456" cy="274320"/>
+            <wp:effectExtent l="0" t="0" r="0" b="5080"/>
+            <wp:wrapNone/>
+            <wp:docPr id="835747291" name="Picture 3"/>
+            <wp:cNvGraphicFramePr>
+              <a:graphicFrameLocks xmlns:a="http://schemas.openxmlformats.org/drawingml/2006/main"/>
+            </wp:cNvGraphicFramePr>
+            <a:graphic xmlns:a="http://schemas.openxmlformats.org/drawingml/2006/main">
+              <a:graphicData uri="http://schemas.openxmlformats.org/drawingml/2006/picture">
+                <pic:pic xmlns:pic="http://schemas.openxmlformats.org/drawingml/2006/picture">
+                  <pic:nvPicPr>
+                    <pic:cNvPr id="1786917546" name="Picture 3"/>
+                    <pic:cNvPicPr/>
+                  </pic:nvPicPr>
+                  <pic:blipFill>
+                    <a:blip r:embed="rId21">
+                      <a:extLst>
+                        <a:ext uri="{28A0092B-C50C-407E-A947-70E740481C1C}">
+                          <a14:useLocalDpi xmlns:a14="http://schemas.microsoft.com/office/drawing/2010/main" val="0"/>
+                        </a:ext>
+                      </a:extLst>
+                    </a:blip>
+                    <a:stretch>
+                      <a:fillRect/>
+                    </a:stretch>
+                  </pic:blipFill>
+                  <pic:spPr>
+                    <a:xfrm>
+                      <a:off x="0" y="0"/>
+                      <a:ext cx="219456" cy="274320"/>
+                    </a:xfrm>
+                    <a:prstGeom prst="rect">
+                      <a:avLst/>
+                    </a:prstGeom>
+                  </pic:spPr>
+                </pic:pic>
+              </a:graphicData>
+            </a:graphic>
+            <wp14:sizeRelH relativeFrom="page">
+              <wp14:pctWidth>0</wp14:pctWidth>
+            </wp14:sizeRelH>
+            <wp14:sizeRelV relativeFrom="page">
+              <wp14:pctHeight>0</wp14:pctHeight>
+            </wp14:sizeRelV>
+          </wp:anchor>
+        </w:drawing>
+      </w:r>
+      <w:r>
+        <w:rPr>
+          <w:noProof/>
+          <w:lang w:val="hu-HU"/>
+        </w:rPr>
+        <w:drawing>
+          <wp:anchor distT="0" distB="0" distL="114300" distR="114300" simplePos="0" relativeHeight="251707392" behindDoc="0" locked="0" layoutInCell="1" allowOverlap="1" wp14:anchorId="1315B13B" wp14:editId="280C37C9">
+            <wp:simplePos x="0" y="0"/>
+            <wp:positionH relativeFrom="column">
+              <wp:posOffset>3215640</wp:posOffset>
+            </wp:positionH>
+            <wp:positionV relativeFrom="paragraph">
+              <wp:posOffset>20955</wp:posOffset>
+            </wp:positionV>
+            <wp:extent cx="219075" cy="274320"/>
+            <wp:effectExtent l="0" t="0" r="0" b="5080"/>
+            <wp:wrapNone/>
+            <wp:docPr id="826780840" name="Picture 3"/>
+            <wp:cNvGraphicFramePr>
+              <a:graphicFrameLocks xmlns:a="http://schemas.openxmlformats.org/drawingml/2006/main"/>
+            </wp:cNvGraphicFramePr>
+            <a:graphic xmlns:a="http://schemas.openxmlformats.org/drawingml/2006/main">
+              <a:graphicData uri="http://schemas.openxmlformats.org/drawingml/2006/picture">
+                <pic:pic xmlns:pic="http://schemas.openxmlformats.org/drawingml/2006/picture">
+                  <pic:nvPicPr>
+                    <pic:cNvPr id="1353923439" name="Picture 3"/>
+                    <pic:cNvPicPr/>
+                  </pic:nvPicPr>
+                  <pic:blipFill>
+                    <a:blip r:embed="rId22">
+                      <a:extLst>
+                        <a:ext uri="{28A0092B-C50C-407E-A947-70E740481C1C}">
+                          <a14:useLocalDpi xmlns:a14="http://schemas.microsoft.com/office/drawing/2010/main" val="0"/>
+                        </a:ext>
+                      </a:extLst>
+                    </a:blip>
+                    <a:stretch>
+                      <a:fillRect/>
+                    </a:stretch>
+                  </pic:blipFill>
+                  <pic:spPr>
+                    <a:xfrm>
+                      <a:off x="0" y="0"/>
+                      <a:ext cx="219075" cy="274320"/>
+                    </a:xfrm>
+                    <a:prstGeom prst="rect">
+                      <a:avLst/>
+                    </a:prstGeom>
+                  </pic:spPr>
+                </pic:pic>
+              </a:graphicData>
+            </a:graphic>
+            <wp14:sizeRelH relativeFrom="page">
+              <wp14:pctWidth>0</wp14:pctWidth>
+            </wp14:sizeRelH>
+            <wp14:sizeRelV relativeFrom="page">
+              <wp14:pctHeight>0</wp14:pctHeight>
+            </wp14:sizeRelV>
+          </wp:anchor>
+        </w:drawing>
+      </w:r>
+      <w:r>
+        <w:rPr>
+          <w:noProof/>
+          <w:lang w:val="hu-HU"/>
+        </w:rPr>
+        <w:drawing>
+          <wp:anchor distT="0" distB="0" distL="114300" distR="114300" simplePos="0" relativeHeight="251706368" behindDoc="0" locked="0" layoutInCell="1" allowOverlap="1" wp14:anchorId="3E1A8D4B" wp14:editId="3B3F19F0">
+            <wp:simplePos x="0" y="0"/>
+            <wp:positionH relativeFrom="column">
+              <wp:posOffset>2922270</wp:posOffset>
+            </wp:positionH>
+            <wp:positionV relativeFrom="paragraph">
+              <wp:posOffset>19380</wp:posOffset>
+            </wp:positionV>
+            <wp:extent cx="219075" cy="274320"/>
+            <wp:effectExtent l="0" t="0" r="0" b="5080"/>
+            <wp:wrapNone/>
+            <wp:docPr id="477319705" name="Picture 3"/>
+            <wp:cNvGraphicFramePr>
+              <a:graphicFrameLocks xmlns:a="http://schemas.openxmlformats.org/drawingml/2006/main"/>
+            </wp:cNvGraphicFramePr>
+            <a:graphic xmlns:a="http://schemas.openxmlformats.org/drawingml/2006/main">
+              <a:graphicData uri="http://schemas.openxmlformats.org/drawingml/2006/picture">
+                <pic:pic xmlns:pic="http://schemas.openxmlformats.org/drawingml/2006/picture">
+                  <pic:nvPicPr>
+                    <pic:cNvPr id="1266303790" name="Picture 3"/>
+                    <pic:cNvPicPr/>
+                  </pic:nvPicPr>
+                  <pic:blipFill>
+                    <a:blip r:embed="rId23">
+                      <a:extLst>
+                        <a:ext uri="{28A0092B-C50C-407E-A947-70E740481C1C}">
+                          <a14:useLocalDpi xmlns:a14="http://schemas.microsoft.com/office/drawing/2010/main" val="0"/>
+                        </a:ext>
+                      </a:extLst>
+                    </a:blip>
+                    <a:stretch>
+                      <a:fillRect/>
+                    </a:stretch>
+                  </pic:blipFill>
+                  <pic:spPr>
+                    <a:xfrm>
+                      <a:off x="0" y="0"/>
+                      <a:ext cx="219075" cy="274320"/>
+                    </a:xfrm>
+                    <a:prstGeom prst="rect">
+                      <a:avLst/>
+                    </a:prstGeom>
+                  </pic:spPr>
+                </pic:pic>
+              </a:graphicData>
+            </a:graphic>
+            <wp14:sizeRelH relativeFrom="page">
+              <wp14:pctWidth>0</wp14:pctWidth>
+            </wp14:sizeRelH>
+            <wp14:sizeRelV relativeFrom="page">
+              <wp14:pctHeight>0</wp14:pctHeight>
+            </wp14:sizeRelV>
+          </wp:anchor>
+        </w:drawing>
+      </w:r>
+      <w:r>
+        <w:rPr>
+          <w:noProof/>
+          <w:lang w:val="hu-HU"/>
+        </w:rPr>
+        <mc:AlternateContent>
+          <mc:Choice Requires="wps">
+            <w:drawing>
+              <wp:anchor distT="0" distB="0" distL="114300" distR="114300" simplePos="0" relativeHeight="251704320" behindDoc="1" locked="0" layoutInCell="1" allowOverlap="1" wp14:anchorId="4759DC26" wp14:editId="4B3410AE">
+                <wp:simplePos x="0" y="0"/>
+                <wp:positionH relativeFrom="column">
+                  <wp:posOffset>0</wp:posOffset>
+                </wp:positionH>
+                <wp:positionV relativeFrom="page">
+                  <wp:posOffset>3365500</wp:posOffset>
+                </wp:positionV>
+                <wp:extent cx="5833872" cy="320040"/>
+                <wp:effectExtent l="0" t="0" r="8255" b="10160"/>
+                <wp:wrapNone/>
+                <wp:docPr id="1110395157" name="Rectangle 6"/>
+                <wp:cNvGraphicFramePr/>
+                <a:graphic xmlns:a="http://schemas.openxmlformats.org/drawingml/2006/main">
+                  <a:graphicData uri="http://schemas.microsoft.com/office/word/2010/wordprocessingShape">
+                    <wps:wsp>
+                      <wps:cNvSpPr/>
+                      <wps:spPr>
+                        <a:xfrm>
+                          <a:off x="0" y="0"/>
+                          <a:ext cx="5833872" cy="320040"/>
+                        </a:xfrm>
+                        <a:prstGeom prst="rect">
+                          <a:avLst/>
+                        </a:prstGeom>
+                        <a:solidFill>
+                          <a:schemeClr val="bg2">
+                            <a:lumMod val="25000"/>
+                          </a:schemeClr>
+                        </a:solidFill>
+                      </wps:spPr>
+                      <wps:style>
+                        <a:lnRef idx="2">
+                          <a:schemeClr val="accent1">
+                            <a:shade val="15000"/>
+                          </a:schemeClr>
+                        </a:lnRef>
+                        <a:fillRef idx="1">
+                          <a:schemeClr val="accent1"/>
+                        </a:fillRef>
+                        <a:effectRef idx="0">
+                          <a:schemeClr val="accent1"/>
+                        </a:effectRef>
+                        <a:fontRef idx="minor">
+                          <a:schemeClr val="lt1"/>
+                        </a:fontRef>
+                      </wps:style>
+                      <wps:bodyPr rot="0" spcFirstLastPara="0" vertOverflow="overflow" horzOverflow="overflow" vert="horz" wrap="square" lIns="91440" tIns="45720" rIns="91440" bIns="45720" numCol="1" spcCol="0" rtlCol="0" fromWordArt="0" anchor="ctr" anchorCtr="0" forceAA="0" compatLnSpc="1">
+                        <a:prstTxWarp prst="textNoShape">
+                          <a:avLst/>
+                        </a:prstTxWarp>
+                        <a:noAutofit/>
+                      </wps:bodyPr>
+                    </wps:wsp>
+                  </a:graphicData>
+                </a:graphic>
+                <wp14:sizeRelH relativeFrom="margin">
+                  <wp14:pctWidth>0</wp14:pctWidth>
+                </wp14:sizeRelH>
+                <wp14:sizeRelV relativeFrom="margin">
+                  <wp14:pctHeight>0</wp14:pctHeight>
+                </wp14:sizeRelV>
+              </wp:anchor>
+            </w:drawing>
+          </mc:Choice>
+          <mc:Fallback>
+            <w:pict>
+              <v:rect w14:anchorId="26EDCCBA" id="Rectangle 6" o:spid="_x0000_s1026" style="position:absolute;margin-left:0;margin-top:265pt;width:459.35pt;height:25.2pt;z-index:-251612160;visibility:visible;mso-wrap-style:square;mso-width-percent:0;mso-height-percent:0;mso-wrap-distance-left:9pt;mso-wrap-distance-top:0;mso-wrap-distance-right:9pt;mso-wrap-distance-bottom:0;mso-position-horizontal:absolute;mso-position-horizontal-relative:text;mso-position-vertical:absolute;mso-position-vertical-relative:page;mso-width-percent:0;mso-height-percent:0;mso-width-relative:margin;mso-height-relative:margin;v-text-anchor:middle" o:gfxdata="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" fillcolor="#393939 [814]" strokecolor="#030e13 [484]" strokeweight="1pt">
+                <w10:wrap anchory="page"/>
+              </v:rect>
+            </w:pict>
+          </mc:Fallback>
+        </mc:AlternateContent>
+      </w:r>
+      <w:r>
+        <w:rPr>
+          <w:noProof/>
+          <w:lang w:val="hu-HU"/>
+        </w:rPr>
+        <w:drawing>
+          <wp:anchor distT="0" distB="0" distL="114300" distR="114300" simplePos="0" relativeHeight="251679744" behindDoc="0" locked="0" layoutInCell="1" allowOverlap="1" wp14:anchorId="3CBD1D24" wp14:editId="2E8BA524">
+            <wp:simplePos x="0" y="0"/>
+            <wp:positionH relativeFrom="column">
+              <wp:posOffset>3215640</wp:posOffset>
+            </wp:positionH>
+            <wp:positionV relativeFrom="paragraph">
+              <wp:posOffset>731520</wp:posOffset>
+            </wp:positionV>
+            <wp:extent cx="219075" cy="274320"/>
+            <wp:effectExtent l="0" t="0" r="0" b="5080"/>
+            <wp:wrapNone/>
+            <wp:docPr id="1353923439" name="Picture 3"/>
+            <wp:cNvGraphicFramePr>
+              <a:graphicFrameLocks xmlns:a="http://schemas.openxmlformats.org/drawingml/2006/main"/>
+            </wp:cNvGraphicFramePr>
+            <a:graphic xmlns:a="http://schemas.openxmlformats.org/drawingml/2006/main">
+              <a:graphicData uri="http://schemas.openxmlformats.org/drawingml/2006/picture">
+                <pic:pic xmlns:pic="http://schemas.openxmlformats.org/drawingml/2006/picture">
+                  <pic:nvPicPr>
+                    <pic:cNvPr id="1353923439" name="Picture 3"/>
+                    <pic:cNvPicPr/>
+                  </pic:nvPicPr>
+                  <pic:blipFill>
+                    <a:blip r:embed="rId22">
+                      <a:extLst>
+                        <a:ext uri="{28A0092B-C50C-407E-A947-70E740481C1C}">
+                          <a14:useLocalDpi xmlns:a14="http://schemas.microsoft.com/office/drawing/2010/main" val="0"/>
+                        </a:ext>
+                      </a:extLst>
+                    </a:blip>
+                    <a:stretch>
+                      <a:fillRect/>
+                    </a:stretch>
+                  </pic:blipFill>
+                  <pic:spPr>
+                    <a:xfrm>
+                      <a:off x="0" y="0"/>
+                      <a:ext cx="219075" cy="274320"/>
+                    </a:xfrm>
+                    <a:prstGeom prst="rect">
+                      <a:avLst/>
+                    </a:prstGeom>
+                  </pic:spPr>
+                </pic:pic>
+              </a:graphicData>
+            </a:graphic>
+            <wp14:sizeRelH relativeFrom="page">
+              <wp14:pctWidth>0</wp14:pctWidth>
+            </wp14:sizeRelH>
+            <wp14:sizeRelV relativeFrom="page">
+              <wp14:pctHeight>0</wp14:pctHeight>
+            </wp14:sizeRelV>
+          </wp:anchor>
+        </w:drawing>
+      </w:r>
+      <w:r>
+        <w:rPr>
+          <w:noProof/>
+          <w:lang w:val="hu-HU"/>
+        </w:rPr>
+        <w:drawing>
+          <wp:anchor distT="0" distB="0" distL="114300" distR="114300" simplePos="0" relativeHeight="251681792" behindDoc="0" locked="0" layoutInCell="1" allowOverlap="1" wp14:anchorId="1D1A7A73" wp14:editId="3E4B280D">
+            <wp:simplePos x="0" y="0"/>
+            <wp:positionH relativeFrom="column">
+              <wp:posOffset>3502025</wp:posOffset>
+            </wp:positionH>
+            <wp:positionV relativeFrom="paragraph">
+              <wp:posOffset>731520</wp:posOffset>
+            </wp:positionV>
+            <wp:extent cx="219075" cy="274320"/>
+            <wp:effectExtent l="0" t="0" r="0" b="5080"/>
+            <wp:wrapNone/>
+            <wp:docPr id="1786917546" name="Picture 3"/>
+            <wp:cNvGraphicFramePr>
+              <a:graphicFrameLocks xmlns:a="http://schemas.openxmlformats.org/drawingml/2006/main"/>
+            </wp:cNvGraphicFramePr>
+            <a:graphic xmlns:a="http://schemas.openxmlformats.org/drawingml/2006/main">
+              <a:graphicData uri="http://schemas.openxmlformats.org/drawingml/2006/picture">
+                <pic:pic xmlns:pic="http://schemas.openxmlformats.org/drawingml/2006/picture">
+                  <pic:nvPicPr>
+                    <pic:cNvPr id="1786917546" name="Picture 3"/>
+                    <pic:cNvPicPr/>
+                  </pic:nvPicPr>
+                  <pic:blipFill>
+                    <a:blip r:embed="rId21">
+                      <a:extLst>
+                        <a:ext uri="{28A0092B-C50C-407E-A947-70E740481C1C}">
+                          <a14:useLocalDpi xmlns:a14="http://schemas.microsoft.com/office/drawing/2010/main" val="0"/>
+                        </a:ext>
+                      </a:extLst>
+                    </a:blip>
+                    <a:stretch>
+                      <a:fillRect/>
+                    </a:stretch>
+                  </pic:blipFill>
+                  <pic:spPr>
+                    <a:xfrm>
+                      <a:off x="0" y="0"/>
+                      <a:ext cx="219075" cy="274320"/>
+                    </a:xfrm>
+                    <a:prstGeom prst="rect">
+                      <a:avLst/>
+                    </a:prstGeom>
+                  </pic:spPr>
+                </pic:pic>
+              </a:graphicData>
+            </a:graphic>
+            <wp14:sizeRelH relativeFrom="page">
+              <wp14:pctWidth>0</wp14:pctWidth>
+            </wp14:sizeRelH>
+            <wp14:sizeRelV relativeFrom="page">
+              <wp14:pctHeight>0</wp14:pctHeight>
+            </wp14:sizeRelV>
+          </wp:anchor>
+        </w:drawing>
+      </w:r>
+      <w:r>
+        <w:rPr>
+          <w:noProof/>
+          <w:lang w:val="hu-HU"/>
+        </w:rPr>
+        <w:drawing>
+          <wp:anchor distT="0" distB="0" distL="114300" distR="114300" simplePos="0" relativeHeight="251683840" behindDoc="0" locked="0" layoutInCell="1" allowOverlap="1" wp14:anchorId="27C2457F" wp14:editId="644C499F">
+            <wp:simplePos x="0" y="0"/>
+            <wp:positionH relativeFrom="column">
+              <wp:posOffset>3785870</wp:posOffset>
+            </wp:positionH>
+            <wp:positionV relativeFrom="paragraph">
+              <wp:posOffset>731520</wp:posOffset>
+            </wp:positionV>
+            <wp:extent cx="219075" cy="274320"/>
+            <wp:effectExtent l="0" t="0" r="0" b="5080"/>
+            <wp:wrapNone/>
+            <wp:docPr id="665148653" name="Picture 3"/>
+            <wp:cNvGraphicFramePr>
+              <a:graphicFrameLocks xmlns:a="http://schemas.openxmlformats.org/drawingml/2006/main"/>
+            </wp:cNvGraphicFramePr>
+            <a:graphic xmlns:a="http://schemas.openxmlformats.org/drawingml/2006/main">
+              <a:graphicData uri="http://schemas.openxmlformats.org/drawingml/2006/picture">
+                <pic:pic xmlns:pic="http://schemas.openxmlformats.org/drawingml/2006/picture">
+                  <pic:nvPicPr>
+                    <pic:cNvPr id="665148653" name="Picture 3"/>
+                    <pic:cNvPicPr/>
+                  </pic:nvPicPr>
+                  <pic:blipFill>
+                    <a:blip r:embed="rId20">
+                      <a:extLst>
+                        <a:ext uri="{28A0092B-C50C-407E-A947-70E740481C1C}">
+                          <a14:useLocalDpi xmlns:a14="http://schemas.microsoft.com/office/drawing/2010/main" val="0"/>
+                        </a:ext>
+                      </a:extLst>
+                    </a:blip>
+                    <a:stretch>
+                      <a:fillRect/>
+                    </a:stretch>
+                  </pic:blipFill>
+                  <pic:spPr>
+                    <a:xfrm>
+                      <a:off x="0" y="0"/>
+                      <a:ext cx="219075" cy="274320"/>
+                    </a:xfrm>
+                    <a:prstGeom prst="rect">
+                      <a:avLst/>
+                    </a:prstGeom>
+                  </pic:spPr>
+                </pic:pic>
+              </a:graphicData>
+            </a:graphic>
+            <wp14:sizeRelH relativeFrom="page">
+              <wp14:pctWidth>0</wp14:pctWidth>
+            </wp14:sizeRelH>
+            <wp14:sizeRelV relativeFrom="page">
+              <wp14:pctHeight>0</wp14:pctHeight>
+            </wp14:sizeRelV>
+          </wp:anchor>
+        </w:drawing>
+      </w:r>
+      <w:r>
+        <w:rPr>
+          <w:noProof/>
+          <w:lang w:val="hu-HU"/>
+        </w:rPr>
+        <w:drawing>
+          <wp:anchor distT="0" distB="0" distL="114300" distR="114300" simplePos="0" relativeHeight="251685888" behindDoc="0" locked="0" layoutInCell="1" allowOverlap="1" wp14:anchorId="6A9D62EC" wp14:editId="5DB13CDD">
+            <wp:simplePos x="0" y="0"/>
+            <wp:positionH relativeFrom="column">
+              <wp:posOffset>4081145</wp:posOffset>
+            </wp:positionH>
+            <wp:positionV relativeFrom="paragraph">
+              <wp:posOffset>731520</wp:posOffset>
+            </wp:positionV>
+            <wp:extent cx="219075" cy="274320"/>
+            <wp:effectExtent l="0" t="0" r="0" b="5080"/>
+            <wp:wrapNone/>
+            <wp:docPr id="1027284264" name="Picture 3"/>
+            <wp:cNvGraphicFramePr>
+              <a:graphicFrameLocks xmlns:a="http://schemas.openxmlformats.org/drawingml/2006/main"/>
+            </wp:cNvGraphicFramePr>
+            <a:graphic xmlns:a="http://schemas.openxmlformats.org/drawingml/2006/main">
+              <a:graphicData uri="http://schemas.openxmlformats.org/drawingml/2006/picture">
+                <pic:pic xmlns:pic="http://schemas.openxmlformats.org/drawingml/2006/picture">
+                  <pic:nvPicPr>
+                    <pic:cNvPr id="1027284264" name="Picture 3"/>
+                    <pic:cNvPicPr/>
+                  </pic:nvPicPr>
+                  <pic:blipFill>
+                    <a:blip r:embed="rId19">
+                      <a:extLst>
+                        <a:ext uri="{28A0092B-C50C-407E-A947-70E740481C1C}">
+                          <a14:useLocalDpi xmlns:a14="http://schemas.microsoft.com/office/drawing/2010/main" val="0"/>
+                        </a:ext>
+                      </a:extLst>
+                    </a:blip>
+                    <a:stretch>
+                      <a:fillRect/>
+                    </a:stretch>
+                  </pic:blipFill>
+                  <pic:spPr>
+                    <a:xfrm>
+                      <a:off x="0" y="0"/>
+                      <a:ext cx="219075" cy="274320"/>
+                    </a:xfrm>
+                    <a:prstGeom prst="rect">
+                      <a:avLst/>
+                    </a:prstGeom>
+                  </pic:spPr>
+                </pic:pic>
+              </a:graphicData>
+            </a:graphic>
+            <wp14:sizeRelH relativeFrom="page">
+              <wp14:pctWidth>0</wp14:pctWidth>
+            </wp14:sizeRelH>
+            <wp14:sizeRelV relativeFrom="page">
+              <wp14:pctHeight>0</wp14:pctHeight>
+            </wp14:sizeRelV>
+          </wp:anchor>
+        </w:drawing>
+      </w:r>
+      <w:r>
+        <w:rPr>
+          <w:noProof/>
+          <w:lang w:val="hu-HU"/>
+        </w:rPr>
+        <w:drawing>
+          <wp:anchor distT="0" distB="0" distL="114300" distR="114300" simplePos="0" relativeHeight="251687936" behindDoc="0" locked="0" layoutInCell="1" allowOverlap="1" wp14:anchorId="6E01E311" wp14:editId="7378DDE6">
+            <wp:simplePos x="0" y="0"/>
+            <wp:positionH relativeFrom="column">
+              <wp:posOffset>4357370</wp:posOffset>
+            </wp:positionH>
+            <wp:positionV relativeFrom="paragraph">
+              <wp:posOffset>731520</wp:posOffset>
+            </wp:positionV>
+            <wp:extent cx="219075" cy="274320"/>
+            <wp:effectExtent l="0" t="0" r="0" b="5080"/>
+            <wp:wrapNone/>
+            <wp:docPr id="1020661194" name="Picture 3"/>
+            <wp:cNvGraphicFramePr>
+              <a:graphicFrameLocks xmlns:a="http://schemas.openxmlformats.org/drawingml/2006/main"/>
+            </wp:cNvGraphicFramePr>
+            <a:graphic xmlns:a="http://schemas.openxmlformats.org/drawingml/2006/main">
+              <a:graphicData uri="http://schemas.openxmlformats.org/drawingml/2006/picture">
+                <pic:pic xmlns:pic="http://schemas.openxmlformats.org/drawingml/2006/picture">
+                  <pic:nvPicPr>
+                    <pic:cNvPr id="1020661194" name="Picture 3"/>
+                    <pic:cNvPicPr/>
+                  </pic:nvPicPr>
+                  <pic:blipFill>
+                    <a:blip r:embed="rId18">
+                      <a:extLst>
+                        <a:ext uri="{28A0092B-C50C-407E-A947-70E740481C1C}">
+                          <a14:useLocalDpi xmlns:a14="http://schemas.microsoft.com/office/drawing/2010/main" val="0"/>
+                        </a:ext>
+                      </a:extLst>
+                    </a:blip>
+                    <a:stretch>
+                      <a:fillRect/>
+                    </a:stretch>
+                  </pic:blipFill>
+                  <pic:spPr>
+                    <a:xfrm>
+                      <a:off x="0" y="0"/>
+                      <a:ext cx="219075" cy="274320"/>
+                    </a:xfrm>
+                    <a:prstGeom prst="rect">
+                      <a:avLst/>
+                    </a:prstGeom>
+                  </pic:spPr>
+                </pic:pic>
+              </a:graphicData>
+            </a:graphic>
+            <wp14:sizeRelH relativeFrom="page">
+              <wp14:pctWidth>0</wp14:pctWidth>
+            </wp14:sizeRelH>
+            <wp14:sizeRelV relativeFrom="page">
+              <wp14:pctHeight>0</wp14:pctHeight>
+            </wp14:sizeRelV>
+          </wp:anchor>
+        </w:drawing>
+      </w:r>
+      <w:r>
+        <w:rPr>
+          <w:noProof/>
+          <w:lang w:val="hu-HU"/>
+        </w:rPr>
+        <w:drawing>
+          <wp:anchor distT="0" distB="0" distL="114300" distR="114300" simplePos="0" relativeHeight="251677696" behindDoc="0" locked="0" layoutInCell="1" allowOverlap="1" wp14:anchorId="50A685AB" wp14:editId="502ECD6D">
+            <wp:simplePos x="0" y="0"/>
+            <wp:positionH relativeFrom="column">
+              <wp:posOffset>2922270</wp:posOffset>
+            </wp:positionH>
+            <wp:positionV relativeFrom="paragraph">
+              <wp:posOffset>729945</wp:posOffset>
+            </wp:positionV>
+            <wp:extent cx="219075" cy="274320"/>
+            <wp:effectExtent l="0" t="0" r="0" b="5080"/>
+            <wp:wrapNone/>
+            <wp:docPr id="1266303790" name="Picture 3"/>
+            <wp:cNvGraphicFramePr>
+              <a:graphicFrameLocks xmlns:a="http://schemas.openxmlformats.org/drawingml/2006/main"/>
+            </wp:cNvGraphicFramePr>
+            <a:graphic xmlns:a="http://schemas.openxmlformats.org/drawingml/2006/main">
+              <a:graphicData uri="http://schemas.openxmlformats.org/drawingml/2006/picture">
+                <pic:pic xmlns:pic="http://schemas.openxmlformats.org/drawingml/2006/picture">
+                  <pic:nvPicPr>
+                    <pic:cNvPr id="1266303790" name="Picture 3"/>
+                    <pic:cNvPicPr/>
+                  </pic:nvPicPr>
+                  <pic:blipFill>
+                    <a:blip r:embed="rId23">
+                      <a:extLst>
+                        <a:ext uri="{28A0092B-C50C-407E-A947-70E740481C1C}">
+                          <a14:useLocalDpi xmlns:a14="http://schemas.microsoft.com/office/drawing/2010/main" val="0"/>
+                        </a:ext>
+                      </a:extLst>
+                    </a:blip>
+                    <a:stretch>
+                      <a:fillRect/>
+                    </a:stretch>
+                  </pic:blipFill>
+                  <pic:spPr>
+                    <a:xfrm>
+                      <a:off x="0" y="0"/>
+                      <a:ext cx="219075" cy="274320"/>
+                    </a:xfrm>
+                    <a:prstGeom prst="rect">
+                      <a:avLst/>
+                    </a:prstGeom>
+                  </pic:spPr>
+                </pic:pic>
+              </a:graphicData>
+            </a:graphic>
+            <wp14:sizeRelH relativeFrom="page">
+              <wp14:pctWidth>0</wp14:pctWidth>
+            </wp14:sizeRelH>
+            <wp14:sizeRelV relativeFrom="page">
+              <wp14:pctHeight>0</wp14:pctHeight>
+            </wp14:sizeRelV>
+          </wp:anchor>
+        </w:drawing>
+      </w:r>
+      <w:r>
+        <w:rPr>
+          <w:noProof/>
+          <w:lang w:val="hu-HU"/>
+        </w:rPr>
+        <mc:AlternateContent>
+          <mc:Choice Requires="wps">
+            <w:drawing>
+              <wp:anchor distT="0" distB="0" distL="114300" distR="114300" simplePos="0" relativeHeight="251689984" behindDoc="1" locked="0" layoutInCell="1" allowOverlap="1" wp14:anchorId="36551F12" wp14:editId="5E2DC5D5">
+                <wp:simplePos x="0" y="0"/>
+                <wp:positionH relativeFrom="column">
+                  <wp:posOffset>457</wp:posOffset>
+                </wp:positionH>
+                <wp:positionV relativeFrom="paragraph">
+                  <wp:posOffset>1497152</wp:posOffset>
+                </wp:positionV>
+                <wp:extent cx="5939790" cy="365760"/>
+                <wp:effectExtent l="0" t="0" r="16510" b="15240"/>
+                <wp:wrapNone/>
+                <wp:docPr id="729431434" name="Rectangle 6"/>
+                <wp:cNvGraphicFramePr/>
+                <a:graphic xmlns:a="http://schemas.openxmlformats.org/drawingml/2006/main">
+                  <a:graphicData uri="http://schemas.microsoft.com/office/word/2010/wordprocessingShape">
+                    <wps:wsp>
+                      <wps:cNvSpPr/>
+                      <wps:spPr>
+                        <a:xfrm>
+                          <a:off x="0" y="0"/>
+                          <a:ext cx="5939790" cy="365760"/>
+                        </a:xfrm>
+                        <a:prstGeom prst="rect">
+                          <a:avLst/>
+                        </a:prstGeom>
+                        <a:solidFill>
+                          <a:srgbClr val="3A3A3A"/>
+                        </a:solidFill>
+                      </wps:spPr>
+                      <wps:style>
+                        <a:lnRef idx="2">
+                          <a:schemeClr val="accent1">
+                            <a:shade val="15000"/>
+                          </a:schemeClr>
+                        </a:lnRef>
+                        <a:fillRef idx="1">
+                          <a:schemeClr val="accent1"/>
+                        </a:fillRef>
+                        <a:effectRef idx="0">
+                          <a:schemeClr val="accent1"/>
+                        </a:effectRef>
+                        <a:fontRef idx="minor">
+                          <a:schemeClr val="lt1"/>
+                        </a:fontRef>
+                      </wps:style>
+                      <wps:bodyPr rot="0" spcFirstLastPara="0" vertOverflow="overflow" horzOverflow="overflow" vert="horz" wrap="square" lIns="91440" tIns="45720" rIns="91440" bIns="45720" numCol="1" spcCol="0" rtlCol="0" fromWordArt="0" anchor="ctr" anchorCtr="0" forceAA="0" compatLnSpc="1">
+                        <a:prstTxWarp prst="textNoShape">
+                          <a:avLst/>
+                        </a:prstTxWarp>
+                        <a:noAutofit/>
+                      </wps:bodyPr>
+                    </wps:wsp>
+                  </a:graphicData>
+                </a:graphic>
+                <wp14:sizeRelV relativeFrom="margin">
+                  <wp14:pctHeight>0</wp14:pctHeight>
+                </wp14:sizeRelV>
+              </wp:anchor>
+            </w:drawing>
+          </mc:Choice>
+          <mc:Fallback>
+            <w:pict>
+              <v:rect w14:anchorId="31EB61BA" id="Rectangle 6" o:spid="_x0000_s1026" style="position:absolute;margin-left:.05pt;margin-top:117.9pt;width:467.7pt;height:28.8pt;z-index:-251626496;visibility:visible;mso-wrap-style:square;mso-height-percent:0;mso-wrap-distance-left:9pt;mso-wrap-distance-top:0;mso-wrap-distance-right:9pt;mso-wrap-distance-bottom:0;mso-position-horizontal:absolute;mso-position-horizontal-relative:text;mso-position-vertical:absolute;mso-position-vertical-relative:text;mso-height-percent:0;mso-height-relative:margin;v-text-anchor:middle" o:gfxdata="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" fillcolor="#3a3a3a" strokecolor="#030e13 [484]" strokeweight="1pt"/>
+            </w:pict>
+          </mc:Fallback>
+        </mc:AlternateContent>
+      </w:r>
+      <w:r>
+        <w:rPr>
+          <w:noProof/>
+          <w:lang w:val="hu-HU"/>
+        </w:rPr>
+        <mc:AlternateContent>
+          <mc:Choice Requires="wps">
+            <w:drawing>
+              <wp:anchor distT="0" distB="0" distL="114300" distR="114300" simplePos="0" relativeHeight="251675648" behindDoc="1" locked="0" layoutInCell="1" allowOverlap="1" wp14:anchorId="3BAA6732" wp14:editId="384F8C60">
+                <wp:simplePos x="0" y="0"/>
+                <wp:positionH relativeFrom="column">
+                  <wp:posOffset>-80467</wp:posOffset>
+                </wp:positionH>
+                <wp:positionV relativeFrom="paragraph">
+                  <wp:posOffset>685343</wp:posOffset>
+                </wp:positionV>
+                <wp:extent cx="5939790" cy="365760"/>
+                <wp:effectExtent l="0" t="0" r="16510" b="15240"/>
+                <wp:wrapNone/>
+                <wp:docPr id="1939226793" name="Rectangle 6"/>
+                <wp:cNvGraphicFramePr/>
+                <a:graphic xmlns:a="http://schemas.openxmlformats.org/drawingml/2006/main">
+                  <a:graphicData uri="http://schemas.microsoft.com/office/word/2010/wordprocessingShape">
+                    <wps:wsp>
+                      <wps:cNvSpPr/>
+                      <wps:spPr>
+                        <a:xfrm>
+                          <a:off x="0" y="0"/>
+                          <a:ext cx="5939790" cy="365760"/>
+                        </a:xfrm>
+                        <a:prstGeom prst="rect">
+                          <a:avLst/>
+                        </a:prstGeom>
+                        <a:solidFill>
+                          <a:srgbClr val="3A3A3A"/>
+                        </a:solidFill>
+                      </wps:spPr>
+                      <wps:style>
+                        <a:lnRef idx="2">
+                          <a:schemeClr val="accent1">
+                            <a:shade val="15000"/>
+                          </a:schemeClr>
+                        </a:lnRef>
+                        <a:fillRef idx="1">
+                          <a:schemeClr val="accent1"/>
+                        </a:fillRef>
+                        <a:effectRef idx="0">
+                          <a:schemeClr val="accent1"/>
+                        </a:effectRef>
+                        <a:fontRef idx="minor">
+                          <a:schemeClr val="lt1"/>
+                        </a:fontRef>
+                      </wps:style>
+                      <wps:bodyPr rot="0" spcFirstLastPara="0" vertOverflow="overflow" horzOverflow="overflow" vert="horz" wrap="square" lIns="91440" tIns="45720" rIns="91440" bIns="45720" numCol="1" spcCol="0" rtlCol="0" fromWordArt="0" anchor="ctr" anchorCtr="0" forceAA="0" compatLnSpc="1">
+                        <a:prstTxWarp prst="textNoShape">
+                          <a:avLst/>
+                        </a:prstTxWarp>
+                        <a:noAutofit/>
+                      </wps:bodyPr>
+                    </wps:wsp>
+                  </a:graphicData>
+                </a:graphic>
+                <wp14:sizeRelV relativeFrom="margin">
+                  <wp14:pctHeight>0</wp14:pctHeight>
+                </wp14:sizeRelV>
+              </wp:anchor>
+            </w:drawing>
+          </mc:Choice>
+          <mc:Fallback>
+            <w:pict>
+              <v:rect w14:anchorId="17D9D00C" id="Rectangle 6" o:spid="_x0000_s1026" style="position:absolute;margin-left:-6.35pt;margin-top:53.95pt;width:467.7pt;height:28.8pt;z-index:-251640832;visibility:visible;mso-wrap-style:square;mso-height-percent:0;mso-wrap-distance-left:9pt;mso-wrap-distance-top:0;mso-wrap-distance-right:9pt;mso-wrap-distance-bottom:0;mso-position-horizontal:absolute;mso-position-horizontal-relative:text;mso-position-vertical:absolute;mso-position-vertical-relative:text;mso-height-percent:0;mso-height-relative:margin;v-text-anchor:middle" o:gfxdata="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" fillcolor="#3a3a3a" strokecolor="#030e13 [484]" strokeweight="1pt"/>
+            </w:pict>
+          </mc:Fallback>
+        </mc:AlternateContent>
+      </w:r>
     </w:p>
     <w:sectPr>
       <w:pgSz w:w="9160" w:h="11600"/>

</xml_diff>